<commit_message>
git dependancys resolved and basic job setup to project from git
</commit_message>
<xml_diff>
--- a/example jobs guide.docx
+++ b/example jobs guide.docx
@@ -678,17 +678,59 @@
       <w:r>
         <w:t>if you make these changes make sure to rerun the job to ensure that is still passes</w:t>
       </w:r>
+    </w:p>
+    <w:p>
+      <w:pPr>
+        <w:pStyle w:val="Heading1"/>
+      </w:pPr>
+      <w:r>
+        <w:t>Pulling from a git repo</w:t>
+      </w:r>
+    </w:p>
+    <w:p>
+      <w:r>
+        <w:t>To create a project based on a git repo it is similar to the test job that we set up, first create an appropriately named freestyle job but this time under source code management select git</w:t>
+      </w:r>
+      <w:r>
+        <w:t xml:space="preserve"> (if you cannot see git in the list of providers you will want to check that the git plugin has been successfully installed and resolve any dependency errors that it might have)</w:t>
+      </w:r>
+    </w:p>
+    <w:p>
+      <w:r>
+        <w:t>Next input the url of the git project you wish to clone. If your project requires you to be logged in to download it then you create a credentials object using the dropdown below the url box. And specifying the details of the user you want Jenkins to use (it is recommended that you create Jenkins its own user for this purpose)</w:t>
+      </w:r>
+    </w:p>
+    <w:p>
+      <w:r>
+        <w:t xml:space="preserve">In the next </w:t>
+      </w:r>
+      <w:r>
+        <w:t>box,</w:t>
+      </w:r>
+      <w:r>
+        <w:t xml:space="preserve"> you can specify what branch you want to </w:t>
+      </w:r>
+      <w:r>
+        <w:t>check out</w:t>
+      </w:r>
+      <w:r>
+        <w:t xml:space="preserve"> when </w:t>
+      </w:r>
+      <w:r>
+        <w:t>the git repository is cloned</w:t>
+      </w:r>
+    </w:p>
+    <w:p>
+      <w:r>
+        <w:t>To check this is able to pull down the repo corre</w:t>
+      </w:r>
+      <w:r>
+        <w:t>ctly just add a shell script to the build commands that’s runs the command ‘ls’ this way when you run the job you can check in the console that you see the files for the repo that you expected</w:t>
+      </w:r>
       <w:bookmarkStart w:id="0" w:name="_GoBack"/>
       <w:bookmarkEnd w:id="0"/>
     </w:p>
-    <w:p>
-      <w:pPr>
-        <w:pStyle w:val="Heading1"/>
-      </w:pPr>
-      <w:r>
-        <w:t>Pulling from a git repo</w:t>
-      </w:r>
-    </w:p>
+    <w:p/>
     <w:p>
       <w:pPr>
         <w:pStyle w:val="Heading1"/>

</xml_diff>

<commit_message>
example git jobs created
</commit_message>
<xml_diff>
--- a/example jobs guide.docx
+++ b/example jobs guide.docx
@@ -78,17 +78,31 @@
           <w:lang w:eastAsia="en-GB"/>
         </w:rPr>
       </w:pPr>
-      <w:r>
-        <w:rPr>
-          <w:rFonts w:ascii="Consolas" w:eastAsia="Times New Roman" w:hAnsi="Consolas" w:cs="Courier New"/>
-          <w:i/>
-          <w:iCs/>
-          <w:color w:val="334851"/>
-          <w:sz w:val="20"/>
-          <w:szCs w:val="20"/>
-          <w:lang w:eastAsia="en-GB"/>
-        </w:rPr>
-        <w:t>docker -v</w:t>
+      <w:proofErr w:type="spellStart"/>
+      <w:r>
+        <w:rPr>
+          <w:rFonts w:ascii="Consolas" w:eastAsia="Times New Roman" w:hAnsi="Consolas" w:cs="Courier New"/>
+          <w:i/>
+          <w:iCs/>
+          <w:color w:val="334851"/>
+          <w:sz w:val="20"/>
+          <w:szCs w:val="20"/>
+          <w:lang w:eastAsia="en-GB"/>
+        </w:rPr>
+        <w:t>docker</w:t>
+      </w:r>
+      <w:proofErr w:type="spellEnd"/>
+      <w:r>
+        <w:rPr>
+          <w:rFonts w:ascii="Consolas" w:eastAsia="Times New Roman" w:hAnsi="Consolas" w:cs="Courier New"/>
+          <w:i/>
+          <w:iCs/>
+          <w:color w:val="334851"/>
+          <w:sz w:val="20"/>
+          <w:szCs w:val="20"/>
+          <w:lang w:eastAsia="en-GB"/>
+        </w:rPr>
+        <w:t xml:space="preserve"> -v</w:t>
       </w:r>
     </w:p>
     <w:p>
@@ -131,17 +145,57 @@
           <w:lang w:eastAsia="en-GB"/>
         </w:rPr>
       </w:pPr>
-      <w:r>
-        <w:rPr>
-          <w:rFonts w:ascii="Consolas" w:eastAsia="Times New Roman" w:hAnsi="Consolas" w:cs="Courier New"/>
-          <w:i/>
-          <w:iCs/>
-          <w:color w:val="334851"/>
-          <w:sz w:val="20"/>
-          <w:szCs w:val="20"/>
-          <w:lang w:eastAsia="en-GB"/>
-        </w:rPr>
-        <w:t>docker run ubuntu /bin/echo hello world</w:t>
+      <w:proofErr w:type="spellStart"/>
+      <w:r>
+        <w:rPr>
+          <w:rFonts w:ascii="Consolas" w:eastAsia="Times New Roman" w:hAnsi="Consolas" w:cs="Courier New"/>
+          <w:i/>
+          <w:iCs/>
+          <w:color w:val="334851"/>
+          <w:sz w:val="20"/>
+          <w:szCs w:val="20"/>
+          <w:lang w:eastAsia="en-GB"/>
+        </w:rPr>
+        <w:t>docker</w:t>
+      </w:r>
+      <w:proofErr w:type="spellEnd"/>
+      <w:r>
+        <w:rPr>
+          <w:rFonts w:ascii="Consolas" w:eastAsia="Times New Roman" w:hAnsi="Consolas" w:cs="Courier New"/>
+          <w:i/>
+          <w:iCs/>
+          <w:color w:val="334851"/>
+          <w:sz w:val="20"/>
+          <w:szCs w:val="20"/>
+          <w:lang w:eastAsia="en-GB"/>
+        </w:rPr>
+        <w:t xml:space="preserve"> run </w:t>
+      </w:r>
+      <w:proofErr w:type="spellStart"/>
+      <w:r>
+        <w:rPr>
+          <w:rFonts w:ascii="Consolas" w:eastAsia="Times New Roman" w:hAnsi="Consolas" w:cs="Courier New"/>
+          <w:i/>
+          <w:iCs/>
+          <w:color w:val="334851"/>
+          <w:sz w:val="20"/>
+          <w:szCs w:val="20"/>
+          <w:lang w:eastAsia="en-GB"/>
+        </w:rPr>
+        <w:t>ubuntu</w:t>
+      </w:r>
+      <w:proofErr w:type="spellEnd"/>
+      <w:r>
+        <w:rPr>
+          <w:rFonts w:ascii="Consolas" w:eastAsia="Times New Roman" w:hAnsi="Consolas" w:cs="Courier New"/>
+          <w:i/>
+          <w:iCs/>
+          <w:color w:val="334851"/>
+          <w:sz w:val="20"/>
+          <w:szCs w:val="20"/>
+          <w:lang w:eastAsia="en-GB"/>
+        </w:rPr>
+        <w:t xml:space="preserve"> /bin/echo hello world</w:t>
       </w:r>
     </w:p>
     <w:p>
@@ -184,17 +238,83 @@
           <w:lang w:eastAsia="en-GB"/>
         </w:rPr>
       </w:pPr>
-      <w:r>
-        <w:rPr>
-          <w:rFonts w:ascii="Consolas" w:eastAsia="Times New Roman" w:hAnsi="Consolas" w:cs="Courier New"/>
-          <w:i/>
-          <w:iCs/>
-          <w:color w:val="334851"/>
-          <w:sz w:val="20"/>
-          <w:szCs w:val="20"/>
-          <w:lang w:eastAsia="en-GB"/>
-        </w:rPr>
-        <w:t>docker stop $(docker ps -a -q)</w:t>
+      <w:proofErr w:type="spellStart"/>
+      <w:r>
+        <w:rPr>
+          <w:rFonts w:ascii="Consolas" w:eastAsia="Times New Roman" w:hAnsi="Consolas" w:cs="Courier New"/>
+          <w:i/>
+          <w:iCs/>
+          <w:color w:val="334851"/>
+          <w:sz w:val="20"/>
+          <w:szCs w:val="20"/>
+          <w:lang w:eastAsia="en-GB"/>
+        </w:rPr>
+        <w:t>docker</w:t>
+      </w:r>
+      <w:proofErr w:type="spellEnd"/>
+      <w:r>
+        <w:rPr>
+          <w:rFonts w:ascii="Consolas" w:eastAsia="Times New Roman" w:hAnsi="Consolas" w:cs="Courier New"/>
+          <w:i/>
+          <w:iCs/>
+          <w:color w:val="334851"/>
+          <w:sz w:val="20"/>
+          <w:szCs w:val="20"/>
+          <w:lang w:eastAsia="en-GB"/>
+        </w:rPr>
+        <w:t xml:space="preserve"> stop $(</w:t>
+      </w:r>
+      <w:proofErr w:type="spellStart"/>
+      <w:r>
+        <w:rPr>
+          <w:rFonts w:ascii="Consolas" w:eastAsia="Times New Roman" w:hAnsi="Consolas" w:cs="Courier New"/>
+          <w:i/>
+          <w:iCs/>
+          <w:color w:val="334851"/>
+          <w:sz w:val="20"/>
+          <w:szCs w:val="20"/>
+          <w:lang w:eastAsia="en-GB"/>
+        </w:rPr>
+        <w:t>docker</w:t>
+      </w:r>
+      <w:proofErr w:type="spellEnd"/>
+      <w:r>
+        <w:rPr>
+          <w:rFonts w:ascii="Consolas" w:eastAsia="Times New Roman" w:hAnsi="Consolas" w:cs="Courier New"/>
+          <w:i/>
+          <w:iCs/>
+          <w:color w:val="334851"/>
+          <w:sz w:val="20"/>
+          <w:szCs w:val="20"/>
+          <w:lang w:eastAsia="en-GB"/>
+        </w:rPr>
+        <w:t xml:space="preserve"> </w:t>
+      </w:r>
+      <w:proofErr w:type="spellStart"/>
+      <w:r>
+        <w:rPr>
+          <w:rFonts w:ascii="Consolas" w:eastAsia="Times New Roman" w:hAnsi="Consolas" w:cs="Courier New"/>
+          <w:i/>
+          <w:iCs/>
+          <w:color w:val="334851"/>
+          <w:sz w:val="20"/>
+          <w:szCs w:val="20"/>
+          <w:lang w:eastAsia="en-GB"/>
+        </w:rPr>
+        <w:t>ps</w:t>
+      </w:r>
+      <w:proofErr w:type="spellEnd"/>
+      <w:r>
+        <w:rPr>
+          <w:rFonts w:ascii="Consolas" w:eastAsia="Times New Roman" w:hAnsi="Consolas" w:cs="Courier New"/>
+          <w:i/>
+          <w:iCs/>
+          <w:color w:val="334851"/>
+          <w:sz w:val="20"/>
+          <w:szCs w:val="20"/>
+          <w:lang w:eastAsia="en-GB"/>
+        </w:rPr>
+        <w:t xml:space="preserve"> -a -q)</w:t>
       </w:r>
     </w:p>
     <w:p>
@@ -237,17 +357,109 @@
           <w:lang w:eastAsia="en-GB"/>
         </w:rPr>
       </w:pPr>
-      <w:r>
-        <w:rPr>
-          <w:rFonts w:ascii="Consolas" w:eastAsia="Times New Roman" w:hAnsi="Consolas" w:cs="Courier New"/>
-          <w:i/>
-          <w:iCs/>
-          <w:color w:val="334851"/>
-          <w:sz w:val="20"/>
-          <w:szCs w:val="20"/>
-          <w:lang w:eastAsia="en-GB"/>
-        </w:rPr>
-        <w:t>docker rm $(docker ps -a -q)</w:t>
+      <w:proofErr w:type="spellStart"/>
+      <w:r>
+        <w:rPr>
+          <w:rFonts w:ascii="Consolas" w:eastAsia="Times New Roman" w:hAnsi="Consolas" w:cs="Courier New"/>
+          <w:i/>
+          <w:iCs/>
+          <w:color w:val="334851"/>
+          <w:sz w:val="20"/>
+          <w:szCs w:val="20"/>
+          <w:lang w:eastAsia="en-GB"/>
+        </w:rPr>
+        <w:t>docker</w:t>
+      </w:r>
+      <w:proofErr w:type="spellEnd"/>
+      <w:r>
+        <w:rPr>
+          <w:rFonts w:ascii="Consolas" w:eastAsia="Times New Roman" w:hAnsi="Consolas" w:cs="Courier New"/>
+          <w:i/>
+          <w:iCs/>
+          <w:color w:val="334851"/>
+          <w:sz w:val="20"/>
+          <w:szCs w:val="20"/>
+          <w:lang w:eastAsia="en-GB"/>
+        </w:rPr>
+        <w:t xml:space="preserve"> </w:t>
+      </w:r>
+      <w:proofErr w:type="spellStart"/>
+      <w:r>
+        <w:rPr>
+          <w:rFonts w:ascii="Consolas" w:eastAsia="Times New Roman" w:hAnsi="Consolas" w:cs="Courier New"/>
+          <w:i/>
+          <w:iCs/>
+          <w:color w:val="334851"/>
+          <w:sz w:val="20"/>
+          <w:szCs w:val="20"/>
+          <w:lang w:eastAsia="en-GB"/>
+        </w:rPr>
+        <w:t>rm</w:t>
+      </w:r>
+      <w:proofErr w:type="spellEnd"/>
+      <w:r>
+        <w:rPr>
+          <w:rFonts w:ascii="Consolas" w:eastAsia="Times New Roman" w:hAnsi="Consolas" w:cs="Courier New"/>
+          <w:i/>
+          <w:iCs/>
+          <w:color w:val="334851"/>
+          <w:sz w:val="20"/>
+          <w:szCs w:val="20"/>
+          <w:lang w:eastAsia="en-GB"/>
+        </w:rPr>
+        <w:t xml:space="preserve"> $(</w:t>
+      </w:r>
+      <w:proofErr w:type="spellStart"/>
+      <w:r>
+        <w:rPr>
+          <w:rFonts w:ascii="Consolas" w:eastAsia="Times New Roman" w:hAnsi="Consolas" w:cs="Courier New"/>
+          <w:i/>
+          <w:iCs/>
+          <w:color w:val="334851"/>
+          <w:sz w:val="20"/>
+          <w:szCs w:val="20"/>
+          <w:lang w:eastAsia="en-GB"/>
+        </w:rPr>
+        <w:t>docker</w:t>
+      </w:r>
+      <w:proofErr w:type="spellEnd"/>
+      <w:r>
+        <w:rPr>
+          <w:rFonts w:ascii="Consolas" w:eastAsia="Times New Roman" w:hAnsi="Consolas" w:cs="Courier New"/>
+          <w:i/>
+          <w:iCs/>
+          <w:color w:val="334851"/>
+          <w:sz w:val="20"/>
+          <w:szCs w:val="20"/>
+          <w:lang w:eastAsia="en-GB"/>
+        </w:rPr>
+        <w:t xml:space="preserve"> </w:t>
+      </w:r>
+      <w:proofErr w:type="spellStart"/>
+      <w:r>
+        <w:rPr>
+          <w:rFonts w:ascii="Consolas" w:eastAsia="Times New Roman" w:hAnsi="Consolas" w:cs="Courier New"/>
+          <w:i/>
+          <w:iCs/>
+          <w:color w:val="334851"/>
+          <w:sz w:val="20"/>
+          <w:szCs w:val="20"/>
+          <w:lang w:eastAsia="en-GB"/>
+        </w:rPr>
+        <w:t>ps</w:t>
+      </w:r>
+      <w:proofErr w:type="spellEnd"/>
+      <w:r>
+        <w:rPr>
+          <w:rFonts w:ascii="Consolas" w:eastAsia="Times New Roman" w:hAnsi="Consolas" w:cs="Courier New"/>
+          <w:i/>
+          <w:iCs/>
+          <w:color w:val="334851"/>
+          <w:sz w:val="20"/>
+          <w:szCs w:val="20"/>
+          <w:lang w:eastAsia="en-GB"/>
+        </w:rPr>
+        <w:t xml:space="preserve"> -a -q)</w:t>
       </w:r>
     </w:p>
     <w:p>
@@ -288,22 +500,104 @@
           <w:lang w:eastAsia="en-GB"/>
         </w:rPr>
       </w:pPr>
-      <w:r>
-        <w:rPr>
-          <w:rFonts w:ascii="Consolas" w:eastAsia="Times New Roman" w:hAnsi="Consolas" w:cs="Courier New"/>
-          <w:i/>
-          <w:iCs/>
-          <w:color w:val="334851"/>
-          <w:sz w:val="20"/>
-          <w:szCs w:val="20"/>
-          <w:lang w:eastAsia="en-GB"/>
-        </w:rPr>
-        <w:t>docker rmi $(docker images -q)</w:t>
-      </w:r>
-    </w:p>
-    <w:p>
-      <w:r>
-        <w:t>this shell script will print to the console the version of docker your running then start a basic Ubuntu image which prints hello world then stops all running containers, removes them and finally removes all the docker images on the slave (do not use this once you have more jobs set up as you will not want to be removing all the containers encase they are being used by other tests)</w:t>
+      <w:proofErr w:type="spellStart"/>
+      <w:r>
+        <w:rPr>
+          <w:rFonts w:ascii="Consolas" w:eastAsia="Times New Roman" w:hAnsi="Consolas" w:cs="Courier New"/>
+          <w:i/>
+          <w:iCs/>
+          <w:color w:val="334851"/>
+          <w:sz w:val="20"/>
+          <w:szCs w:val="20"/>
+          <w:lang w:eastAsia="en-GB"/>
+        </w:rPr>
+        <w:t>docker</w:t>
+      </w:r>
+      <w:proofErr w:type="spellEnd"/>
+      <w:r>
+        <w:rPr>
+          <w:rFonts w:ascii="Consolas" w:eastAsia="Times New Roman" w:hAnsi="Consolas" w:cs="Courier New"/>
+          <w:i/>
+          <w:iCs/>
+          <w:color w:val="334851"/>
+          <w:sz w:val="20"/>
+          <w:szCs w:val="20"/>
+          <w:lang w:eastAsia="en-GB"/>
+        </w:rPr>
+        <w:t xml:space="preserve"> </w:t>
+      </w:r>
+      <w:proofErr w:type="spellStart"/>
+      <w:r>
+        <w:rPr>
+          <w:rFonts w:ascii="Consolas" w:eastAsia="Times New Roman" w:hAnsi="Consolas" w:cs="Courier New"/>
+          <w:i/>
+          <w:iCs/>
+          <w:color w:val="334851"/>
+          <w:sz w:val="20"/>
+          <w:szCs w:val="20"/>
+          <w:lang w:eastAsia="en-GB"/>
+        </w:rPr>
+        <w:t>rmi</w:t>
+      </w:r>
+      <w:proofErr w:type="spellEnd"/>
+      <w:r>
+        <w:rPr>
+          <w:rFonts w:ascii="Consolas" w:eastAsia="Times New Roman" w:hAnsi="Consolas" w:cs="Courier New"/>
+          <w:i/>
+          <w:iCs/>
+          <w:color w:val="334851"/>
+          <w:sz w:val="20"/>
+          <w:szCs w:val="20"/>
+          <w:lang w:eastAsia="en-GB"/>
+        </w:rPr>
+        <w:t xml:space="preserve"> $(</w:t>
+      </w:r>
+      <w:proofErr w:type="spellStart"/>
+      <w:r>
+        <w:rPr>
+          <w:rFonts w:ascii="Consolas" w:eastAsia="Times New Roman" w:hAnsi="Consolas" w:cs="Courier New"/>
+          <w:i/>
+          <w:iCs/>
+          <w:color w:val="334851"/>
+          <w:sz w:val="20"/>
+          <w:szCs w:val="20"/>
+          <w:lang w:eastAsia="en-GB"/>
+        </w:rPr>
+        <w:t>docker</w:t>
+      </w:r>
+      <w:proofErr w:type="spellEnd"/>
+      <w:r>
+        <w:rPr>
+          <w:rFonts w:ascii="Consolas" w:eastAsia="Times New Roman" w:hAnsi="Consolas" w:cs="Courier New"/>
+          <w:i/>
+          <w:iCs/>
+          <w:color w:val="334851"/>
+          <w:sz w:val="20"/>
+          <w:szCs w:val="20"/>
+          <w:lang w:eastAsia="en-GB"/>
+        </w:rPr>
+        <w:t xml:space="preserve"> images -q)</w:t>
+      </w:r>
+    </w:p>
+    <w:p>
+      <w:r>
+        <w:t xml:space="preserve">this shell script will print to the console the version of </w:t>
+      </w:r>
+      <w:proofErr w:type="spellStart"/>
+      <w:r>
+        <w:t>docker</w:t>
+      </w:r>
+      <w:proofErr w:type="spellEnd"/>
+      <w:r>
+        <w:t xml:space="preserve"> your running then start a basic Ubuntu image which prints hello world then stops all running containers, removes them and finally removes all the </w:t>
+      </w:r>
+      <w:proofErr w:type="spellStart"/>
+      <w:r>
+        <w:t>docker</w:t>
+      </w:r>
+      <w:proofErr w:type="spellEnd"/>
+      <w:r>
+        <w:t xml:space="preserve"> images on the slave (do not use this once you have more jobs set up as you will not want to be removing all the containers encase they are being used by other tests)</w:t>
       </w:r>
     </w:p>
     <w:p>
@@ -318,12 +612,28 @@
     </w:p>
     <w:p>
       <w:r>
-        <w:t>once the job has finished running and you are viewing the console output check that you can see in the logs the docker version, the hello world command and finally the stopping and clean-up of containers</w:t>
-      </w:r>
-    </w:p>
-    <w:p>
-      <w:r>
-        <w:t>if this all ran as expected then you have proven that you are able to pull and run docker images on your slave</w:t>
+        <w:t xml:space="preserve">once the job has finished running and you are viewing the console output check that you can see in the logs the </w:t>
+      </w:r>
+      <w:proofErr w:type="spellStart"/>
+      <w:r>
+        <w:t>docker</w:t>
+      </w:r>
+      <w:proofErr w:type="spellEnd"/>
+      <w:r>
+        <w:t xml:space="preserve"> version, the hello world command and finally the stopping and clean-up of containers</w:t>
+      </w:r>
+    </w:p>
+    <w:p>
+      <w:r>
+        <w:t xml:space="preserve">if this all ran as expected then you have proven that you are able to pull and run </w:t>
+      </w:r>
+      <w:proofErr w:type="spellStart"/>
+      <w:r>
+        <w:t>docker</w:t>
+      </w:r>
+      <w:proofErr w:type="spellEnd"/>
+      <w:r>
+        <w:t xml:space="preserve"> images on your slave</w:t>
       </w:r>
     </w:p>
     <w:p/>
@@ -372,17 +682,31 @@
           <w:lang w:eastAsia="en-GB"/>
         </w:rPr>
       </w:pPr>
-      <w:r>
-        <w:rPr>
-          <w:rFonts w:ascii="Consolas" w:eastAsia="Times New Roman" w:hAnsi="Consolas" w:cs="Courier New"/>
-          <w:i/>
-          <w:iCs/>
-          <w:color w:val="334851"/>
-          <w:sz w:val="20"/>
-          <w:szCs w:val="20"/>
-          <w:lang w:eastAsia="en-GB"/>
-        </w:rPr>
-        <w:t>docker -v</w:t>
+      <w:proofErr w:type="spellStart"/>
+      <w:r>
+        <w:rPr>
+          <w:rFonts w:ascii="Consolas" w:eastAsia="Times New Roman" w:hAnsi="Consolas" w:cs="Courier New"/>
+          <w:i/>
+          <w:iCs/>
+          <w:color w:val="334851"/>
+          <w:sz w:val="20"/>
+          <w:szCs w:val="20"/>
+          <w:lang w:eastAsia="en-GB"/>
+        </w:rPr>
+        <w:t>docker</w:t>
+      </w:r>
+      <w:proofErr w:type="spellEnd"/>
+      <w:r>
+        <w:rPr>
+          <w:rFonts w:ascii="Consolas" w:eastAsia="Times New Roman" w:hAnsi="Consolas" w:cs="Courier New"/>
+          <w:i/>
+          <w:iCs/>
+          <w:color w:val="334851"/>
+          <w:sz w:val="20"/>
+          <w:szCs w:val="20"/>
+          <w:lang w:eastAsia="en-GB"/>
+        </w:rPr>
+        <w:t xml:space="preserve"> -v</w:t>
       </w:r>
     </w:p>
     <w:p>
@@ -425,29 +749,173 @@
           <w:lang w:eastAsia="en-GB"/>
         </w:rPr>
       </w:pPr>
-      <w:r>
-        <w:rPr>
-          <w:rFonts w:ascii="Consolas" w:eastAsia="Times New Roman" w:hAnsi="Consolas" w:cs="Courier New"/>
-          <w:i/>
-          <w:iCs/>
-          <w:color w:val="334851"/>
-          <w:sz w:val="20"/>
-          <w:szCs w:val="20"/>
-          <w:lang w:eastAsia="en-GB"/>
-        </w:rPr>
-        <w:t>docker run -d --name testUbuntu ubuntu /bin/echo hello world</w:t>
-      </w:r>
-      <w:r>
-        <w:rPr>
-          <w:rFonts w:ascii="Consolas" w:eastAsia="Times New Roman" w:hAnsi="Consolas" w:cs="Courier New"/>
-          <w:i/>
-          <w:iCs/>
-          <w:color w:val="334851"/>
-          <w:sz w:val="20"/>
-          <w:szCs w:val="20"/>
-          <w:lang w:eastAsia="en-GB"/>
-        </w:rPr>
-        <w:t>docker stop $(docker ps -a -q)</w:t>
+      <w:proofErr w:type="spellStart"/>
+      <w:r>
+        <w:rPr>
+          <w:rFonts w:ascii="Consolas" w:eastAsia="Times New Roman" w:hAnsi="Consolas" w:cs="Courier New"/>
+          <w:i/>
+          <w:iCs/>
+          <w:color w:val="334851"/>
+          <w:sz w:val="20"/>
+          <w:szCs w:val="20"/>
+          <w:lang w:eastAsia="en-GB"/>
+        </w:rPr>
+        <w:t>docker</w:t>
+      </w:r>
+      <w:proofErr w:type="spellEnd"/>
+      <w:r>
+        <w:rPr>
+          <w:rFonts w:ascii="Consolas" w:eastAsia="Times New Roman" w:hAnsi="Consolas" w:cs="Courier New"/>
+          <w:i/>
+          <w:iCs/>
+          <w:color w:val="334851"/>
+          <w:sz w:val="20"/>
+          <w:szCs w:val="20"/>
+          <w:lang w:eastAsia="en-GB"/>
+        </w:rPr>
+        <w:t xml:space="preserve"> run -d --name </w:t>
+      </w:r>
+      <w:proofErr w:type="spellStart"/>
+      <w:r>
+        <w:rPr>
+          <w:rFonts w:ascii="Consolas" w:eastAsia="Times New Roman" w:hAnsi="Consolas" w:cs="Courier New"/>
+          <w:i/>
+          <w:iCs/>
+          <w:color w:val="334851"/>
+          <w:sz w:val="20"/>
+          <w:szCs w:val="20"/>
+          <w:lang w:eastAsia="en-GB"/>
+        </w:rPr>
+        <w:t>testUbuntu</w:t>
+      </w:r>
+      <w:proofErr w:type="spellEnd"/>
+      <w:r>
+        <w:rPr>
+          <w:rFonts w:ascii="Consolas" w:eastAsia="Times New Roman" w:hAnsi="Consolas" w:cs="Courier New"/>
+          <w:i/>
+          <w:iCs/>
+          <w:color w:val="334851"/>
+          <w:sz w:val="20"/>
+          <w:szCs w:val="20"/>
+          <w:lang w:eastAsia="en-GB"/>
+        </w:rPr>
+        <w:t xml:space="preserve"> </w:t>
+      </w:r>
+      <w:proofErr w:type="spellStart"/>
+      <w:r>
+        <w:rPr>
+          <w:rFonts w:ascii="Consolas" w:eastAsia="Times New Roman" w:hAnsi="Consolas" w:cs="Courier New"/>
+          <w:i/>
+          <w:iCs/>
+          <w:color w:val="334851"/>
+          <w:sz w:val="20"/>
+          <w:szCs w:val="20"/>
+          <w:lang w:eastAsia="en-GB"/>
+        </w:rPr>
+        <w:t>ubuntu</w:t>
+      </w:r>
+      <w:proofErr w:type="spellEnd"/>
+      <w:r>
+        <w:rPr>
+          <w:rFonts w:ascii="Consolas" w:eastAsia="Times New Roman" w:hAnsi="Consolas" w:cs="Courier New"/>
+          <w:i/>
+          <w:iCs/>
+          <w:color w:val="334851"/>
+          <w:sz w:val="20"/>
+          <w:szCs w:val="20"/>
+          <w:lang w:eastAsia="en-GB"/>
+        </w:rPr>
+        <w:t xml:space="preserve"> /bin/echo hello </w:t>
+      </w:r>
+      <w:proofErr w:type="spellStart"/>
+      <w:r>
+        <w:rPr>
+          <w:rFonts w:ascii="Consolas" w:eastAsia="Times New Roman" w:hAnsi="Consolas" w:cs="Courier New"/>
+          <w:i/>
+          <w:iCs/>
+          <w:color w:val="334851"/>
+          <w:sz w:val="20"/>
+          <w:szCs w:val="20"/>
+          <w:lang w:eastAsia="en-GB"/>
+        </w:rPr>
+        <w:t>world</w:t>
+      </w:r>
+      <w:r>
+        <w:rPr>
+          <w:rFonts w:ascii="Consolas" w:eastAsia="Times New Roman" w:hAnsi="Consolas" w:cs="Courier New"/>
+          <w:i/>
+          <w:iCs/>
+          <w:color w:val="334851"/>
+          <w:sz w:val="20"/>
+          <w:szCs w:val="20"/>
+          <w:lang w:eastAsia="en-GB"/>
+        </w:rPr>
+        <w:t>docker</w:t>
+      </w:r>
+      <w:proofErr w:type="spellEnd"/>
+      <w:r>
+        <w:rPr>
+          <w:rFonts w:ascii="Consolas" w:eastAsia="Times New Roman" w:hAnsi="Consolas" w:cs="Courier New"/>
+          <w:i/>
+          <w:iCs/>
+          <w:color w:val="334851"/>
+          <w:sz w:val="20"/>
+          <w:szCs w:val="20"/>
+          <w:lang w:eastAsia="en-GB"/>
+        </w:rPr>
+        <w:t xml:space="preserve"> stop $(</w:t>
+      </w:r>
+      <w:proofErr w:type="spellStart"/>
+      <w:r>
+        <w:rPr>
+          <w:rFonts w:ascii="Consolas" w:eastAsia="Times New Roman" w:hAnsi="Consolas" w:cs="Courier New"/>
+          <w:i/>
+          <w:iCs/>
+          <w:color w:val="334851"/>
+          <w:sz w:val="20"/>
+          <w:szCs w:val="20"/>
+          <w:lang w:eastAsia="en-GB"/>
+        </w:rPr>
+        <w:t>docker</w:t>
+      </w:r>
+      <w:proofErr w:type="spellEnd"/>
+      <w:r>
+        <w:rPr>
+          <w:rFonts w:ascii="Consolas" w:eastAsia="Times New Roman" w:hAnsi="Consolas" w:cs="Courier New"/>
+          <w:i/>
+          <w:iCs/>
+          <w:color w:val="334851"/>
+          <w:sz w:val="20"/>
+          <w:szCs w:val="20"/>
+          <w:lang w:eastAsia="en-GB"/>
+        </w:rPr>
+        <w:t xml:space="preserve"> </w:t>
+      </w:r>
+      <w:proofErr w:type="spellStart"/>
+      <w:r>
+        <w:rPr>
+          <w:rFonts w:ascii="Consolas" w:eastAsia="Times New Roman" w:hAnsi="Consolas" w:cs="Courier New"/>
+          <w:i/>
+          <w:iCs/>
+          <w:color w:val="334851"/>
+          <w:sz w:val="20"/>
+          <w:szCs w:val="20"/>
+          <w:lang w:eastAsia="en-GB"/>
+        </w:rPr>
+        <w:t>ps</w:t>
+      </w:r>
+      <w:proofErr w:type="spellEnd"/>
+      <w:r>
+        <w:rPr>
+          <w:rFonts w:ascii="Consolas" w:eastAsia="Times New Roman" w:hAnsi="Consolas" w:cs="Courier New"/>
+          <w:i/>
+          <w:iCs/>
+          <w:color w:val="334851"/>
+          <w:sz w:val="20"/>
+          <w:szCs w:val="20"/>
+          <w:lang w:eastAsia="en-GB"/>
+        </w:rPr>
+        <w:t xml:space="preserve"> -a -q)</w:t>
       </w:r>
     </w:p>
     <w:p>
@@ -490,18 +958,46 @@
           <w:lang w:eastAsia="en-GB"/>
         </w:rPr>
       </w:pPr>
-      <w:r>
-        <w:rPr>
-          <w:rFonts w:ascii="Consolas" w:eastAsia="Times New Roman" w:hAnsi="Consolas" w:cs="Courier New"/>
-          <w:i/>
-          <w:iCs/>
-          <w:color w:val="334851"/>
-          <w:sz w:val="20"/>
-          <w:szCs w:val="20"/>
-          <w:lang w:eastAsia="en-GB"/>
-        </w:rPr>
-        <w:t>docker logs testUbuntu</w:t>
-      </w:r>
+      <w:proofErr w:type="spellStart"/>
+      <w:r>
+        <w:rPr>
+          <w:rFonts w:ascii="Consolas" w:eastAsia="Times New Roman" w:hAnsi="Consolas" w:cs="Courier New"/>
+          <w:i/>
+          <w:iCs/>
+          <w:color w:val="334851"/>
+          <w:sz w:val="20"/>
+          <w:szCs w:val="20"/>
+          <w:lang w:eastAsia="en-GB"/>
+        </w:rPr>
+        <w:t>docker</w:t>
+      </w:r>
+      <w:proofErr w:type="spellEnd"/>
+      <w:r>
+        <w:rPr>
+          <w:rFonts w:ascii="Consolas" w:eastAsia="Times New Roman" w:hAnsi="Consolas" w:cs="Courier New"/>
+          <w:i/>
+          <w:iCs/>
+          <w:color w:val="334851"/>
+          <w:sz w:val="20"/>
+          <w:szCs w:val="20"/>
+          <w:lang w:eastAsia="en-GB"/>
+        </w:rPr>
+        <w:t xml:space="preserve"> logs </w:t>
+      </w:r>
+      <w:proofErr w:type="spellStart"/>
+      <w:r>
+        <w:rPr>
+          <w:rFonts w:ascii="Consolas" w:eastAsia="Times New Roman" w:hAnsi="Consolas" w:cs="Courier New"/>
+          <w:i/>
+          <w:iCs/>
+          <w:color w:val="334851"/>
+          <w:sz w:val="20"/>
+          <w:szCs w:val="20"/>
+          <w:lang w:eastAsia="en-GB"/>
+        </w:rPr>
+        <w:t>testUbuntu</w:t>
+      </w:r>
+      <w:proofErr w:type="spellEnd"/>
     </w:p>
     <w:p>
       <w:pPr>
@@ -543,18 +1039,46 @@
           <w:lang w:eastAsia="en-GB"/>
         </w:rPr>
       </w:pPr>
-      <w:r>
-        <w:rPr>
-          <w:rFonts w:ascii="Consolas" w:eastAsia="Times New Roman" w:hAnsi="Consolas" w:cs="Courier New"/>
-          <w:i/>
-          <w:iCs/>
-          <w:color w:val="334851"/>
-          <w:sz w:val="20"/>
-          <w:szCs w:val="20"/>
-          <w:lang w:eastAsia="en-GB"/>
-        </w:rPr>
-        <w:t>dockrr stop testUbuntu</w:t>
-      </w:r>
+      <w:proofErr w:type="spellStart"/>
+      <w:r>
+        <w:rPr>
+          <w:rFonts w:ascii="Consolas" w:eastAsia="Times New Roman" w:hAnsi="Consolas" w:cs="Courier New"/>
+          <w:i/>
+          <w:iCs/>
+          <w:color w:val="334851"/>
+          <w:sz w:val="20"/>
+          <w:szCs w:val="20"/>
+          <w:lang w:eastAsia="en-GB"/>
+        </w:rPr>
+        <w:t>dockrr</w:t>
+      </w:r>
+      <w:proofErr w:type="spellEnd"/>
+      <w:r>
+        <w:rPr>
+          <w:rFonts w:ascii="Consolas" w:eastAsia="Times New Roman" w:hAnsi="Consolas" w:cs="Courier New"/>
+          <w:i/>
+          <w:iCs/>
+          <w:color w:val="334851"/>
+          <w:sz w:val="20"/>
+          <w:szCs w:val="20"/>
+          <w:lang w:eastAsia="en-GB"/>
+        </w:rPr>
+        <w:t xml:space="preserve"> stop </w:t>
+      </w:r>
+      <w:proofErr w:type="spellStart"/>
+      <w:r>
+        <w:rPr>
+          <w:rFonts w:ascii="Consolas" w:eastAsia="Times New Roman" w:hAnsi="Consolas" w:cs="Courier New"/>
+          <w:i/>
+          <w:iCs/>
+          <w:color w:val="334851"/>
+          <w:sz w:val="20"/>
+          <w:szCs w:val="20"/>
+          <w:lang w:eastAsia="en-GB"/>
+        </w:rPr>
+        <w:t>testUbuntu</w:t>
+      </w:r>
+      <w:proofErr w:type="spellEnd"/>
     </w:p>
     <w:p>
       <w:pPr>
@@ -596,6 +1120,7 @@
           <w:lang w:eastAsia="en-GB"/>
         </w:rPr>
       </w:pPr>
+      <w:proofErr w:type="spellStart"/>
       <w:r>
         <w:rPr>
           <w:rFonts w:ascii="Consolas" w:eastAsia="Times New Roman" w:hAnsi="Consolas" w:cs="Courier New"/>
@@ -607,8 +1132,61 @@
           <w:lang w:eastAsia="en-GB"/>
         </w:rPr>
         <w:lastRenderedPageBreak/>
-        <w:t>docker rm testUbuntu</w:t>
-      </w:r>
+        <w:t>docker</w:t>
+      </w:r>
+      <w:proofErr w:type="spellEnd"/>
+      <w:r>
+        <w:rPr>
+          <w:rFonts w:ascii="Consolas" w:eastAsia="Times New Roman" w:hAnsi="Consolas" w:cs="Courier New"/>
+          <w:i/>
+          <w:iCs/>
+          <w:color w:val="334851"/>
+          <w:sz w:val="20"/>
+          <w:szCs w:val="20"/>
+          <w:lang w:eastAsia="en-GB"/>
+        </w:rPr>
+        <w:t xml:space="preserve"> </w:t>
+      </w:r>
+      <w:proofErr w:type="spellStart"/>
+      <w:r>
+        <w:rPr>
+          <w:rFonts w:ascii="Consolas" w:eastAsia="Times New Roman" w:hAnsi="Consolas" w:cs="Courier New"/>
+          <w:i/>
+          <w:iCs/>
+          <w:color w:val="334851"/>
+          <w:sz w:val="20"/>
+          <w:szCs w:val="20"/>
+          <w:lang w:eastAsia="en-GB"/>
+        </w:rPr>
+        <w:t>rm</w:t>
+      </w:r>
+      <w:proofErr w:type="spellEnd"/>
+      <w:r>
+        <w:rPr>
+          <w:rFonts w:ascii="Consolas" w:eastAsia="Times New Roman" w:hAnsi="Consolas" w:cs="Courier New"/>
+          <w:i/>
+          <w:iCs/>
+          <w:color w:val="334851"/>
+          <w:sz w:val="20"/>
+          <w:szCs w:val="20"/>
+          <w:lang w:eastAsia="en-GB"/>
+        </w:rPr>
+        <w:t xml:space="preserve"> </w:t>
+      </w:r>
+      <w:proofErr w:type="spellStart"/>
+      <w:r>
+        <w:rPr>
+          <w:rFonts w:ascii="Consolas" w:eastAsia="Times New Roman" w:hAnsi="Consolas" w:cs="Courier New"/>
+          <w:i/>
+          <w:iCs/>
+          <w:color w:val="334851"/>
+          <w:sz w:val="20"/>
+          <w:szCs w:val="20"/>
+          <w:lang w:eastAsia="en-GB"/>
+        </w:rPr>
+        <w:t>testUbuntu</w:t>
+      </w:r>
+      <w:proofErr w:type="spellEnd"/>
     </w:p>
     <w:p>
       <w:pPr>
@@ -637,17 +1215,57 @@
           <w:lang w:eastAsia="en-GB"/>
         </w:rPr>
       </w:pPr>
-      <w:r>
-        <w:rPr>
-          <w:rFonts w:ascii="Consolas" w:eastAsia="Times New Roman" w:hAnsi="Consolas" w:cs="Courier New"/>
-          <w:i/>
-          <w:iCs/>
-          <w:color w:val="334851"/>
-          <w:sz w:val="20"/>
-          <w:szCs w:val="20"/>
-          <w:lang w:eastAsia="en-GB"/>
-        </w:rPr>
-        <w:t xml:space="preserve">docker rmi </w:t>
+      <w:proofErr w:type="spellStart"/>
+      <w:r>
+        <w:rPr>
+          <w:rFonts w:ascii="Consolas" w:eastAsia="Times New Roman" w:hAnsi="Consolas" w:cs="Courier New"/>
+          <w:i/>
+          <w:iCs/>
+          <w:color w:val="334851"/>
+          <w:sz w:val="20"/>
+          <w:szCs w:val="20"/>
+          <w:lang w:eastAsia="en-GB"/>
+        </w:rPr>
+        <w:t>docker</w:t>
+      </w:r>
+      <w:proofErr w:type="spellEnd"/>
+      <w:r>
+        <w:rPr>
+          <w:rFonts w:ascii="Consolas" w:eastAsia="Times New Roman" w:hAnsi="Consolas" w:cs="Courier New"/>
+          <w:i/>
+          <w:iCs/>
+          <w:color w:val="334851"/>
+          <w:sz w:val="20"/>
+          <w:szCs w:val="20"/>
+          <w:lang w:eastAsia="en-GB"/>
+        </w:rPr>
+        <w:t xml:space="preserve"> </w:t>
+      </w:r>
+      <w:proofErr w:type="spellStart"/>
+      <w:r>
+        <w:rPr>
+          <w:rFonts w:ascii="Consolas" w:eastAsia="Times New Roman" w:hAnsi="Consolas" w:cs="Courier New"/>
+          <w:i/>
+          <w:iCs/>
+          <w:color w:val="334851"/>
+          <w:sz w:val="20"/>
+          <w:szCs w:val="20"/>
+          <w:lang w:eastAsia="en-GB"/>
+        </w:rPr>
+        <w:t>rmi</w:t>
+      </w:r>
+      <w:proofErr w:type="spellEnd"/>
+      <w:r>
+        <w:rPr>
+          <w:rFonts w:ascii="Consolas" w:eastAsia="Times New Roman" w:hAnsi="Consolas" w:cs="Courier New"/>
+          <w:i/>
+          <w:iCs/>
+          <w:color w:val="334851"/>
+          <w:sz w:val="20"/>
+          <w:szCs w:val="20"/>
+          <w:lang w:eastAsia="en-GB"/>
+        </w:rPr>
+        <w:t xml:space="preserve"> </w:t>
       </w:r>
       <w:r>
         <w:rPr>
@@ -684,12 +1302,28 @@
         <w:pStyle w:val="Heading1"/>
       </w:pPr>
       <w:r>
-        <w:t>Pulling from a git repo</w:t>
-      </w:r>
-    </w:p>
-    <w:p>
-      <w:r>
-        <w:t>To create a project based on a git repo it is similar to the test job that we set up, first create an appropriately named freestyle job but this time under source code management select git</w:t>
+        <w:t xml:space="preserve">Pulling from a </w:t>
+      </w:r>
+      <w:proofErr w:type="spellStart"/>
+      <w:r>
+        <w:t>git</w:t>
+      </w:r>
+      <w:proofErr w:type="spellEnd"/>
+      <w:r>
+        <w:t xml:space="preserve"> repo</w:t>
+      </w:r>
+    </w:p>
+    <w:p>
+      <w:r>
+        <w:t xml:space="preserve">To create a project based on a </w:t>
+      </w:r>
+      <w:proofErr w:type="spellStart"/>
+      <w:r>
+        <w:t>git</w:t>
+      </w:r>
+      <w:proofErr w:type="spellEnd"/>
+      <w:r>
+        <w:t xml:space="preserve"> repo it is similar to the test job that we set up, first create an appropriately named freestyle job but this time under source code management select git</w:t>
       </w:r>
       <w:r>
         <w:t xml:space="preserve"> (if you cannot see git in the list of providers you will want to check that the git plugin has been successfully installed and resolve any dependency errors that it might have)</w:t>
@@ -697,7 +1331,23 @@
     </w:p>
     <w:p>
       <w:r>
-        <w:t>Next input the url of the git project you wish to clone. If your project requires you to be logged in to download it then you create a credentials object using the dropdown below the url box. And specifying the details of the user you want Jenkins to use (it is recommended that you create Jenkins its own user for this purpose)</w:t>
+        <w:t xml:space="preserve">Next input the </w:t>
+      </w:r>
+      <w:proofErr w:type="spellStart"/>
+      <w:r>
+        <w:t>url</w:t>
+      </w:r>
+      <w:proofErr w:type="spellEnd"/>
+      <w:r>
+        <w:t xml:space="preserve"> of the git project you wish to clone. If your project requires you to be logged in to download it then you create a credentials object using the dropdown below the </w:t>
+      </w:r>
+      <w:proofErr w:type="spellStart"/>
+      <w:r>
+        <w:t>url</w:t>
+      </w:r>
+      <w:proofErr w:type="spellEnd"/>
+      <w:r>
+        <w:t xml:space="preserve"> box. And specifying the details of the user you want Jenkins to use (it is recommended that you create Jenkins its own user for this purpose)</w:t>
       </w:r>
     </w:p>
     <w:p>
@@ -727,10 +1377,17 @@
       <w:r>
         <w:t>ctly just add a shell script to the build commands that’s runs the command ‘ls’ this way when you run the job you can check in the console that you see the files for the repo that you expected</w:t>
       </w:r>
-      <w:bookmarkStart w:id="0" w:name="_GoBack"/>
-      <w:bookmarkEnd w:id="0"/>
-    </w:p>
-    <w:p/>
+    </w:p>
+    <w:p>
+      <w:r>
+        <w:t>If this worked as expected, then you can now modify the shell script to build your project.</w:t>
+      </w:r>
+    </w:p>
+    <w:p>
+      <w:r>
+        <w:t>The rest of this guide will be focusing on building, deploying and testing Docker images</w:t>
+      </w:r>
+    </w:p>
     <w:p>
       <w:pPr>
         <w:pStyle w:val="Heading1"/>
@@ -740,6 +1397,604 @@
       </w:r>
     </w:p>
     <w:p>
+      <w:r>
+        <w:t xml:space="preserve">(recommended to install the plugin </w:t>
+      </w:r>
+      <w:hyperlink r:id="rId4" w:history="1">
+        <w:proofErr w:type="spellStart"/>
+        <w:r>
+          <w:rPr>
+            <w:rStyle w:val="Hyperlink"/>
+            <w:rFonts w:ascii="Helvetica" w:hAnsi="Helvetica" w:cs="Helvetica"/>
+            <w:color w:val="D24939"/>
+            <w:sz w:val="20"/>
+            <w:szCs w:val="36"/>
+          </w:rPr>
+          <w:t>PostBuildScript</w:t>
+        </w:r>
+        <w:proofErr w:type="spellEnd"/>
+      </w:hyperlink>
+      <w:r>
+        <w:t>)</w:t>
+      </w:r>
+    </w:p>
+    <w:p>
+      <w:r>
+        <w:t>Continuing on from the git project</w:t>
+      </w:r>
+      <w:r>
+        <w:t xml:space="preserve"> all we will need to do to build a </w:t>
+      </w:r>
+      <w:proofErr w:type="spellStart"/>
+      <w:r>
+        <w:t>docker</w:t>
+      </w:r>
+      <w:proofErr w:type="spellEnd"/>
+      <w:r>
+        <w:t xml:space="preserve"> image is change the build script from ls to</w:t>
+      </w:r>
+    </w:p>
+    <w:p>
+      <w:pPr>
+        <w:pBdr>
+          <w:top w:val="single" w:sz="6" w:space="7" w:color="CCD1D3"/>
+          <w:left w:val="single" w:sz="6" w:space="7" w:color="CCD1D3"/>
+          <w:bottom w:val="single" w:sz="6" w:space="7" w:color="CCD1D3"/>
+          <w:right w:val="single" w:sz="6" w:space="7" w:color="CCD1D3"/>
+        </w:pBdr>
+        <w:shd w:val="clear" w:color="auto" w:fill="F5F5F5"/>
+        <w:tabs>
+          <w:tab w:val="left" w:pos="916"/>
+          <w:tab w:val="left" w:pos="1832"/>
+          <w:tab w:val="left" w:pos="2748"/>
+          <w:tab w:val="left" w:pos="3664"/>
+          <w:tab w:val="left" w:pos="4580"/>
+          <w:tab w:val="left" w:pos="5496"/>
+          <w:tab w:val="left" w:pos="6412"/>
+          <w:tab w:val="left" w:pos="7328"/>
+          <w:tab w:val="left" w:pos="8244"/>
+          <w:tab w:val="left" w:pos="9160"/>
+          <w:tab w:val="left" w:pos="10076"/>
+          <w:tab w:val="left" w:pos="10992"/>
+          <w:tab w:val="left" w:pos="11908"/>
+          <w:tab w:val="left" w:pos="12824"/>
+          <w:tab w:val="left" w:pos="13740"/>
+          <w:tab w:val="left" w:pos="14656"/>
+        </w:tabs>
+        <w:wordWrap w:val="0"/>
+        <w:spacing w:after="150" w:line="240" w:lineRule="auto"/>
+        <w:jc w:val="both"/>
+        <w:rPr>
+          <w:rFonts w:ascii="Consolas" w:eastAsia="Times New Roman" w:hAnsi="Consolas" w:cs="Courier New"/>
+          <w:i/>
+          <w:iCs/>
+          <w:color w:val="334851"/>
+          <w:sz w:val="20"/>
+          <w:szCs w:val="20"/>
+          <w:lang w:eastAsia="en-GB"/>
+        </w:rPr>
+      </w:pPr>
+      <w:proofErr w:type="spellStart"/>
+      <w:r>
+        <w:rPr>
+          <w:rFonts w:ascii="Consolas" w:eastAsia="Times New Roman" w:hAnsi="Consolas" w:cs="Courier New"/>
+          <w:i/>
+          <w:iCs/>
+          <w:color w:val="334851"/>
+          <w:sz w:val="20"/>
+          <w:szCs w:val="20"/>
+          <w:lang w:eastAsia="en-GB"/>
+        </w:rPr>
+        <w:t>docker</w:t>
+      </w:r>
+      <w:proofErr w:type="spellEnd"/>
+      <w:r>
+        <w:rPr>
+          <w:rFonts w:ascii="Consolas" w:eastAsia="Times New Roman" w:hAnsi="Consolas" w:cs="Courier New"/>
+          <w:i/>
+          <w:iCs/>
+          <w:color w:val="334851"/>
+          <w:sz w:val="20"/>
+          <w:szCs w:val="20"/>
+          <w:lang w:eastAsia="en-GB"/>
+        </w:rPr>
+        <w:t xml:space="preserve"> build -t &lt;what you want to name your image&gt; .</w:t>
+      </w:r>
+    </w:p>
+    <w:p>
+      <w:pPr>
+        <w:pBdr>
+          <w:top w:val="single" w:sz="6" w:space="7" w:color="CCD1D3"/>
+          <w:left w:val="single" w:sz="6" w:space="7" w:color="CCD1D3"/>
+          <w:bottom w:val="single" w:sz="6" w:space="7" w:color="CCD1D3"/>
+          <w:right w:val="single" w:sz="6" w:space="7" w:color="CCD1D3"/>
+        </w:pBdr>
+        <w:shd w:val="clear" w:color="auto" w:fill="F5F5F5"/>
+        <w:tabs>
+          <w:tab w:val="left" w:pos="916"/>
+          <w:tab w:val="left" w:pos="1832"/>
+          <w:tab w:val="left" w:pos="2748"/>
+          <w:tab w:val="left" w:pos="3664"/>
+          <w:tab w:val="left" w:pos="4580"/>
+          <w:tab w:val="left" w:pos="5496"/>
+          <w:tab w:val="left" w:pos="6412"/>
+          <w:tab w:val="left" w:pos="7328"/>
+          <w:tab w:val="left" w:pos="8244"/>
+          <w:tab w:val="left" w:pos="9160"/>
+          <w:tab w:val="left" w:pos="10076"/>
+          <w:tab w:val="left" w:pos="10992"/>
+          <w:tab w:val="left" w:pos="11908"/>
+          <w:tab w:val="left" w:pos="12824"/>
+          <w:tab w:val="left" w:pos="13740"/>
+          <w:tab w:val="left" w:pos="14656"/>
+        </w:tabs>
+        <w:wordWrap w:val="0"/>
+        <w:spacing w:after="150" w:line="240" w:lineRule="auto"/>
+        <w:jc w:val="both"/>
+        <w:rPr>
+          <w:rFonts w:ascii="Consolas" w:eastAsia="Times New Roman" w:hAnsi="Consolas" w:cs="Courier New"/>
+          <w:i/>
+          <w:iCs/>
+          <w:color w:val="334851"/>
+          <w:sz w:val="20"/>
+          <w:szCs w:val="20"/>
+          <w:lang w:eastAsia="en-GB"/>
+        </w:rPr>
+      </w:pPr>
+      <w:proofErr w:type="spellStart"/>
+      <w:r>
+        <w:rPr>
+          <w:rFonts w:ascii="Consolas" w:eastAsia="Times New Roman" w:hAnsi="Consolas" w:cs="Courier New"/>
+          <w:i/>
+          <w:iCs/>
+          <w:color w:val="334851"/>
+          <w:sz w:val="20"/>
+          <w:szCs w:val="20"/>
+          <w:lang w:eastAsia="en-GB"/>
+        </w:rPr>
+        <w:t>docker</w:t>
+      </w:r>
+      <w:proofErr w:type="spellEnd"/>
+      <w:r>
+        <w:rPr>
+          <w:rFonts w:ascii="Consolas" w:eastAsia="Times New Roman" w:hAnsi="Consolas" w:cs="Courier New"/>
+          <w:i/>
+          <w:iCs/>
+          <w:color w:val="334851"/>
+          <w:sz w:val="20"/>
+          <w:szCs w:val="20"/>
+          <w:lang w:eastAsia="en-GB"/>
+        </w:rPr>
+        <w:t xml:space="preserve"> run -d</w:t>
+      </w:r>
+      <w:r>
+        <w:rPr>
+          <w:rFonts w:ascii="Consolas" w:eastAsia="Times New Roman" w:hAnsi="Consolas" w:cs="Courier New"/>
+          <w:i/>
+          <w:iCs/>
+          <w:color w:val="334851"/>
+          <w:sz w:val="20"/>
+          <w:szCs w:val="20"/>
+          <w:lang w:eastAsia="en-GB"/>
+        </w:rPr>
+        <w:t xml:space="preserve"> -t –name &lt;what you want to call your container&gt; &lt;the name of your image&gt;</w:t>
+      </w:r>
+    </w:p>
+    <w:p>
+      <w:r>
+        <w:t xml:space="preserve">you can add any needed environment variables to the </w:t>
+      </w:r>
+      <w:proofErr w:type="spellStart"/>
+      <w:r>
+        <w:t>docker</w:t>
+      </w:r>
+      <w:proofErr w:type="spellEnd"/>
+      <w:r>
+        <w:t xml:space="preserve"> run command with the command -e </w:t>
+      </w:r>
+      <w:proofErr w:type="spellStart"/>
+      <w:r>
+        <w:t>e.g</w:t>
+      </w:r>
+      <w:proofErr w:type="spellEnd"/>
+      <w:r>
+        <w:t xml:space="preserve"> -e foo=bar -e foo1=bar1</w:t>
+      </w:r>
+    </w:p>
+    <w:p/>
+    <w:p>
+      <w:r>
+        <w:t>if you ran this job as it is</w:t>
+      </w:r>
+      <w:r>
+        <w:t xml:space="preserve"> and your </w:t>
+      </w:r>
+      <w:proofErr w:type="spellStart"/>
+      <w:r>
+        <w:t>docker</w:t>
+      </w:r>
+      <w:proofErr w:type="spellEnd"/>
+      <w:r>
+        <w:t xml:space="preserve"> image is valid it would run correctly the first time but fail on future runs. This is because you build an image and then run a container from it but never clean up after the build is finished so the next time the image tries to build it will conflict with the previous image.</w:t>
+      </w:r>
+    </w:p>
+    <w:p>
+      <w:r>
+        <w:t>To fix this we will need to add another shell script with the commands</w:t>
+      </w:r>
+    </w:p>
+    <w:p>
+      <w:pPr>
+        <w:pBdr>
+          <w:top w:val="single" w:sz="6" w:space="7" w:color="CCD1D3"/>
+          <w:left w:val="single" w:sz="6" w:space="7" w:color="CCD1D3"/>
+          <w:bottom w:val="single" w:sz="6" w:space="7" w:color="CCD1D3"/>
+          <w:right w:val="single" w:sz="6" w:space="7" w:color="CCD1D3"/>
+        </w:pBdr>
+        <w:shd w:val="clear" w:color="auto" w:fill="F5F5F5"/>
+        <w:tabs>
+          <w:tab w:val="left" w:pos="916"/>
+          <w:tab w:val="left" w:pos="1832"/>
+          <w:tab w:val="left" w:pos="2748"/>
+          <w:tab w:val="left" w:pos="3664"/>
+          <w:tab w:val="left" w:pos="4580"/>
+          <w:tab w:val="left" w:pos="5496"/>
+          <w:tab w:val="left" w:pos="6412"/>
+          <w:tab w:val="left" w:pos="7328"/>
+          <w:tab w:val="left" w:pos="8244"/>
+          <w:tab w:val="left" w:pos="9160"/>
+          <w:tab w:val="left" w:pos="10076"/>
+          <w:tab w:val="left" w:pos="10992"/>
+          <w:tab w:val="left" w:pos="11908"/>
+          <w:tab w:val="left" w:pos="12824"/>
+          <w:tab w:val="left" w:pos="13740"/>
+          <w:tab w:val="left" w:pos="14656"/>
+        </w:tabs>
+        <w:wordWrap w:val="0"/>
+        <w:spacing w:after="150" w:line="240" w:lineRule="auto"/>
+        <w:jc w:val="both"/>
+        <w:rPr>
+          <w:rFonts w:ascii="Consolas" w:eastAsia="Times New Roman" w:hAnsi="Consolas" w:cs="Courier New"/>
+          <w:i/>
+          <w:iCs/>
+          <w:color w:val="334851"/>
+          <w:sz w:val="20"/>
+          <w:szCs w:val="20"/>
+          <w:lang w:eastAsia="en-GB"/>
+        </w:rPr>
+      </w:pPr>
+      <w:proofErr w:type="spellStart"/>
+      <w:r>
+        <w:rPr>
+          <w:rFonts w:ascii="Consolas" w:eastAsia="Times New Roman" w:hAnsi="Consolas" w:cs="Courier New"/>
+          <w:i/>
+          <w:iCs/>
+          <w:color w:val="334851"/>
+          <w:sz w:val="20"/>
+          <w:szCs w:val="20"/>
+          <w:lang w:eastAsia="en-GB"/>
+        </w:rPr>
+        <w:t>docker</w:t>
+      </w:r>
+      <w:proofErr w:type="spellEnd"/>
+      <w:r>
+        <w:rPr>
+          <w:rFonts w:ascii="Consolas" w:eastAsia="Times New Roman" w:hAnsi="Consolas" w:cs="Courier New"/>
+          <w:i/>
+          <w:iCs/>
+          <w:color w:val="334851"/>
+          <w:sz w:val="20"/>
+          <w:szCs w:val="20"/>
+          <w:lang w:eastAsia="en-GB"/>
+        </w:rPr>
+        <w:t xml:space="preserve"> </w:t>
+      </w:r>
+      <w:r>
+        <w:rPr>
+          <w:rFonts w:ascii="Consolas" w:eastAsia="Times New Roman" w:hAnsi="Consolas" w:cs="Courier New"/>
+          <w:i/>
+          <w:iCs/>
+          <w:color w:val="334851"/>
+          <w:sz w:val="20"/>
+          <w:szCs w:val="20"/>
+          <w:lang w:eastAsia="en-GB"/>
+        </w:rPr>
+        <w:t>stop &lt;your container name&gt;</w:t>
+      </w:r>
+    </w:p>
+    <w:p>
+      <w:pPr>
+        <w:pBdr>
+          <w:top w:val="single" w:sz="6" w:space="7" w:color="CCD1D3"/>
+          <w:left w:val="single" w:sz="6" w:space="7" w:color="CCD1D3"/>
+          <w:bottom w:val="single" w:sz="6" w:space="7" w:color="CCD1D3"/>
+          <w:right w:val="single" w:sz="6" w:space="7" w:color="CCD1D3"/>
+        </w:pBdr>
+        <w:shd w:val="clear" w:color="auto" w:fill="F5F5F5"/>
+        <w:tabs>
+          <w:tab w:val="left" w:pos="916"/>
+          <w:tab w:val="left" w:pos="1832"/>
+          <w:tab w:val="left" w:pos="2748"/>
+          <w:tab w:val="left" w:pos="3664"/>
+          <w:tab w:val="left" w:pos="4580"/>
+          <w:tab w:val="left" w:pos="5496"/>
+          <w:tab w:val="left" w:pos="6412"/>
+          <w:tab w:val="left" w:pos="7328"/>
+          <w:tab w:val="left" w:pos="8244"/>
+          <w:tab w:val="left" w:pos="9160"/>
+          <w:tab w:val="left" w:pos="10076"/>
+          <w:tab w:val="left" w:pos="10992"/>
+          <w:tab w:val="left" w:pos="11908"/>
+          <w:tab w:val="left" w:pos="12824"/>
+          <w:tab w:val="left" w:pos="13740"/>
+          <w:tab w:val="left" w:pos="14656"/>
+        </w:tabs>
+        <w:wordWrap w:val="0"/>
+        <w:spacing w:after="150" w:line="240" w:lineRule="auto"/>
+        <w:jc w:val="both"/>
+        <w:rPr>
+          <w:rFonts w:ascii="Consolas" w:eastAsia="Times New Roman" w:hAnsi="Consolas" w:cs="Courier New"/>
+          <w:i/>
+          <w:iCs/>
+          <w:color w:val="334851"/>
+          <w:sz w:val="20"/>
+          <w:szCs w:val="20"/>
+          <w:lang w:eastAsia="en-GB"/>
+        </w:rPr>
+      </w:pPr>
+      <w:proofErr w:type="spellStart"/>
+      <w:r>
+        <w:rPr>
+          <w:rFonts w:ascii="Consolas" w:eastAsia="Times New Roman" w:hAnsi="Consolas" w:cs="Courier New"/>
+          <w:i/>
+          <w:iCs/>
+          <w:color w:val="334851"/>
+          <w:sz w:val="20"/>
+          <w:szCs w:val="20"/>
+          <w:lang w:eastAsia="en-GB"/>
+        </w:rPr>
+        <w:t>docker</w:t>
+      </w:r>
+      <w:proofErr w:type="spellEnd"/>
+      <w:r>
+        <w:rPr>
+          <w:rFonts w:ascii="Consolas" w:eastAsia="Times New Roman" w:hAnsi="Consolas" w:cs="Courier New"/>
+          <w:i/>
+          <w:iCs/>
+          <w:color w:val="334851"/>
+          <w:sz w:val="20"/>
+          <w:szCs w:val="20"/>
+          <w:lang w:eastAsia="en-GB"/>
+        </w:rPr>
+        <w:t xml:space="preserve"> </w:t>
+      </w:r>
+      <w:proofErr w:type="spellStart"/>
+      <w:r>
+        <w:rPr>
+          <w:rFonts w:ascii="Consolas" w:eastAsia="Times New Roman" w:hAnsi="Consolas" w:cs="Courier New"/>
+          <w:i/>
+          <w:iCs/>
+          <w:color w:val="334851"/>
+          <w:sz w:val="20"/>
+          <w:szCs w:val="20"/>
+          <w:lang w:eastAsia="en-GB"/>
+        </w:rPr>
+        <w:t>rm</w:t>
+      </w:r>
+      <w:proofErr w:type="spellEnd"/>
+      <w:r>
+        <w:rPr>
+          <w:rFonts w:ascii="Consolas" w:eastAsia="Times New Roman" w:hAnsi="Consolas" w:cs="Courier New"/>
+          <w:i/>
+          <w:iCs/>
+          <w:color w:val="334851"/>
+          <w:sz w:val="20"/>
+          <w:szCs w:val="20"/>
+          <w:lang w:eastAsia="en-GB"/>
+        </w:rPr>
+        <w:t xml:space="preserve"> </w:t>
+      </w:r>
+      <w:r>
+        <w:rPr>
+          <w:rFonts w:ascii="Consolas" w:eastAsia="Times New Roman" w:hAnsi="Consolas" w:cs="Courier New"/>
+          <w:i/>
+          <w:iCs/>
+          <w:color w:val="334851"/>
+          <w:sz w:val="20"/>
+          <w:szCs w:val="20"/>
+          <w:lang w:eastAsia="en-GB"/>
+        </w:rPr>
+        <w:t>&lt;your container name&gt;</w:t>
+      </w:r>
+    </w:p>
+    <w:p>
+      <w:pPr>
+        <w:pBdr>
+          <w:top w:val="single" w:sz="6" w:space="7" w:color="CCD1D3"/>
+          <w:left w:val="single" w:sz="6" w:space="7" w:color="CCD1D3"/>
+          <w:bottom w:val="single" w:sz="6" w:space="7" w:color="CCD1D3"/>
+          <w:right w:val="single" w:sz="6" w:space="7" w:color="CCD1D3"/>
+        </w:pBdr>
+        <w:shd w:val="clear" w:color="auto" w:fill="F5F5F5"/>
+        <w:tabs>
+          <w:tab w:val="left" w:pos="916"/>
+          <w:tab w:val="left" w:pos="1832"/>
+          <w:tab w:val="left" w:pos="2748"/>
+          <w:tab w:val="left" w:pos="3664"/>
+          <w:tab w:val="left" w:pos="4580"/>
+          <w:tab w:val="left" w:pos="5496"/>
+          <w:tab w:val="left" w:pos="6412"/>
+          <w:tab w:val="left" w:pos="7328"/>
+          <w:tab w:val="left" w:pos="8244"/>
+          <w:tab w:val="left" w:pos="9160"/>
+          <w:tab w:val="left" w:pos="10076"/>
+          <w:tab w:val="left" w:pos="10992"/>
+          <w:tab w:val="left" w:pos="11908"/>
+          <w:tab w:val="left" w:pos="12824"/>
+          <w:tab w:val="left" w:pos="13740"/>
+          <w:tab w:val="left" w:pos="14656"/>
+        </w:tabs>
+        <w:wordWrap w:val="0"/>
+        <w:spacing w:after="150" w:line="240" w:lineRule="auto"/>
+        <w:jc w:val="both"/>
+        <w:rPr>
+          <w:rFonts w:ascii="Consolas" w:eastAsia="Times New Roman" w:hAnsi="Consolas" w:cs="Courier New"/>
+          <w:i/>
+          <w:iCs/>
+          <w:color w:val="334851"/>
+          <w:sz w:val="20"/>
+          <w:szCs w:val="20"/>
+          <w:lang w:eastAsia="en-GB"/>
+        </w:rPr>
+      </w:pPr>
+      <w:proofErr w:type="spellStart"/>
+      <w:r>
+        <w:rPr>
+          <w:rFonts w:ascii="Consolas" w:eastAsia="Times New Roman" w:hAnsi="Consolas" w:cs="Courier New"/>
+          <w:i/>
+          <w:iCs/>
+          <w:color w:val="334851"/>
+          <w:sz w:val="20"/>
+          <w:szCs w:val="20"/>
+          <w:lang w:eastAsia="en-GB"/>
+        </w:rPr>
+        <w:lastRenderedPageBreak/>
+        <w:t>docker</w:t>
+      </w:r>
+      <w:proofErr w:type="spellEnd"/>
+      <w:r>
+        <w:rPr>
+          <w:rFonts w:ascii="Consolas" w:eastAsia="Times New Roman" w:hAnsi="Consolas" w:cs="Courier New"/>
+          <w:i/>
+          <w:iCs/>
+          <w:color w:val="334851"/>
+          <w:sz w:val="20"/>
+          <w:szCs w:val="20"/>
+          <w:lang w:eastAsia="en-GB"/>
+        </w:rPr>
+        <w:t xml:space="preserve"> </w:t>
+      </w:r>
+      <w:proofErr w:type="spellStart"/>
+      <w:r>
+        <w:rPr>
+          <w:rFonts w:ascii="Consolas" w:eastAsia="Times New Roman" w:hAnsi="Consolas" w:cs="Courier New"/>
+          <w:i/>
+          <w:iCs/>
+          <w:color w:val="334851"/>
+          <w:sz w:val="20"/>
+          <w:szCs w:val="20"/>
+          <w:lang w:eastAsia="en-GB"/>
+        </w:rPr>
+        <w:t>rmi</w:t>
+      </w:r>
+      <w:proofErr w:type="spellEnd"/>
+      <w:r>
+        <w:rPr>
+          <w:rFonts w:ascii="Consolas" w:eastAsia="Times New Roman" w:hAnsi="Consolas" w:cs="Courier New"/>
+          <w:i/>
+          <w:iCs/>
+          <w:color w:val="334851"/>
+          <w:sz w:val="20"/>
+          <w:szCs w:val="20"/>
+          <w:lang w:eastAsia="en-GB"/>
+        </w:rPr>
+        <w:t xml:space="preserve"> </w:t>
+      </w:r>
+      <w:r>
+        <w:rPr>
+          <w:rFonts w:ascii="Consolas" w:eastAsia="Times New Roman" w:hAnsi="Consolas" w:cs="Courier New"/>
+          <w:i/>
+          <w:iCs/>
+          <w:color w:val="334851"/>
+          <w:sz w:val="20"/>
+          <w:szCs w:val="20"/>
+          <w:lang w:eastAsia="en-GB"/>
+        </w:rPr>
+        <w:t xml:space="preserve">&lt;your </w:t>
+      </w:r>
+      <w:r>
+        <w:rPr>
+          <w:rFonts w:ascii="Consolas" w:eastAsia="Times New Roman" w:hAnsi="Consolas" w:cs="Courier New"/>
+          <w:i/>
+          <w:iCs/>
+          <w:color w:val="334851"/>
+          <w:sz w:val="20"/>
+          <w:szCs w:val="20"/>
+          <w:lang w:eastAsia="en-GB"/>
+        </w:rPr>
+        <w:t>image</w:t>
+      </w:r>
+      <w:r>
+        <w:rPr>
+          <w:rFonts w:ascii="Consolas" w:eastAsia="Times New Roman" w:hAnsi="Consolas" w:cs="Courier New"/>
+          <w:i/>
+          <w:iCs/>
+          <w:color w:val="334851"/>
+          <w:sz w:val="20"/>
+          <w:szCs w:val="20"/>
+          <w:lang w:eastAsia="en-GB"/>
+        </w:rPr>
+        <w:t xml:space="preserve"> name&gt;</w:t>
+      </w:r>
+    </w:p>
+    <w:p>
+      <w:r>
+        <w:t xml:space="preserve">with these changes in place you should be able to build a working image as many times as you want as now after the build the </w:t>
+      </w:r>
+      <w:r>
+        <w:t xml:space="preserve">images and containers are removed. However you will still have some problems if a build fails part way through as then the </w:t>
+      </w:r>
+      <w:proofErr w:type="spellStart"/>
+      <w:r>
+        <w:t>cleanup</w:t>
+      </w:r>
+      <w:proofErr w:type="spellEnd"/>
+      <w:r>
+        <w:t xml:space="preserve"> steps would never be reached. This is where the post build script plugin comes in handy</w:t>
+      </w:r>
+    </w:p>
+    <w:p>
+      <w:r>
+        <w:t>once the plugin is installed under post build actions select execute a set of scripts</w:t>
+      </w:r>
+    </w:p>
+    <w:p>
+      <w:r>
+        <w:t xml:space="preserve">this will add a new box where you can select add a build step and then add a shell script and copy the </w:t>
+      </w:r>
+      <w:proofErr w:type="spellStart"/>
+      <w:r>
+        <w:t>cleanup</w:t>
+      </w:r>
+      <w:proofErr w:type="spellEnd"/>
+      <w:r>
+        <w:t xml:space="preserve"> code into this</w:t>
+      </w:r>
+    </w:p>
+    <w:p>
+      <w:r>
+        <w:t xml:space="preserve">make sure </w:t>
+      </w:r>
+      <w:r>
+        <w:rPr>
+          <w:rFonts w:ascii="Helvetica" w:hAnsi="Helvetica" w:cs="Helvetica"/>
+          <w:color w:val="333333"/>
+          <w:sz w:val="20"/>
+          <w:szCs w:val="20"/>
+        </w:rPr>
+        <w:t>Execute script only if build succeeds</w:t>
+      </w:r>
+      <w:r>
+        <w:rPr>
+          <w:rFonts w:ascii="Helvetica" w:hAnsi="Helvetica" w:cs="Helvetica"/>
+          <w:color w:val="333333"/>
+          <w:sz w:val="20"/>
+          <w:szCs w:val="20"/>
+        </w:rPr>
+        <w:t xml:space="preserve"> is not ticked and then your build should be ready to go</w:t>
+      </w:r>
+    </w:p>
+    <w:p>
       <w:pPr>
         <w:pStyle w:val="Heading1"/>
       </w:pPr>
@@ -748,6 +2003,73 @@
       </w:r>
     </w:p>
     <w:p>
+      <w:r>
+        <w:t xml:space="preserve">Running unit tests based on the previous job is similar to running them in a development environment simply add a new shell script after building and running </w:t>
+      </w:r>
+      <w:proofErr w:type="spellStart"/>
+      <w:r>
+        <w:t>a</w:t>
+      </w:r>
+      <w:proofErr w:type="spellEnd"/>
+      <w:r>
+        <w:t xml:space="preserve"> image</w:t>
+      </w:r>
+      <w:r>
+        <w:t xml:space="preserve"> that runs your unit tests, if they pass the build will succeed if they fail the build will fail.</w:t>
+      </w:r>
+    </w:p>
+    <w:p>
+      <w:r>
+        <w:t>Personally I try to ensure that I can run my unit tests from a make file with a command such as</w:t>
+      </w:r>
+    </w:p>
+    <w:p>
+      <w:r>
+        <w:t xml:space="preserve">make </w:t>
+      </w:r>
+      <w:proofErr w:type="spellStart"/>
+      <w:r>
+        <w:t>unittest</w:t>
+      </w:r>
+      <w:proofErr w:type="spellEnd"/>
+    </w:p>
+    <w:p>
+      <w:r>
+        <w:t>this way my Jenkins job simply has to run the command</w:t>
+      </w:r>
+    </w:p>
+    <w:p>
+      <w:proofErr w:type="spellStart"/>
+      <w:r>
+        <w:t>docker</w:t>
+      </w:r>
+      <w:proofErr w:type="spellEnd"/>
+      <w:r>
+        <w:t xml:space="preserve"> exec </w:t>
+      </w:r>
+      <w:r>
+        <w:t xml:space="preserve">&lt;container name&gt; </w:t>
+      </w:r>
+      <w:r>
+        <w:t xml:space="preserve">make </w:t>
+      </w:r>
+      <w:proofErr w:type="spellStart"/>
+      <w:r>
+        <w:t>unittest</w:t>
+      </w:r>
+      <w:proofErr w:type="spellEnd"/>
+    </w:p>
+    <w:p>
+      <w:r>
+        <w:t>and doesn’t have to worry about what language</w:t>
+      </w:r>
+      <w:bookmarkStart w:id="0" w:name="_GoBack"/>
+      <w:bookmarkEnd w:id="0"/>
+      <w:r>
+        <w:t xml:space="preserve"> the program is coded in</w:t>
+      </w:r>
+    </w:p>
+    <w:p>
       <w:pPr>
         <w:pStyle w:val="Heading1"/>
       </w:pPr>
@@ -760,7 +2082,15 @@
         <w:pStyle w:val="Heading1"/>
       </w:pPr>
       <w:r>
-        <w:t>Deploying a image to a rancher server</w:t>
+        <w:t xml:space="preserve">Deploying </w:t>
+      </w:r>
+      <w:proofErr w:type="spellStart"/>
+      <w:r>
+        <w:t>a</w:t>
+      </w:r>
+      <w:proofErr w:type="spellEnd"/>
+      <w:r>
+        <w:t xml:space="preserve"> image to a rancher server</w:t>
       </w:r>
     </w:p>
     <w:p>
@@ -1360,6 +2690,18 @@
       <w:iCs/>
     </w:rPr>
   </w:style>
+  <w:style w:type="character" w:styleId="Hyperlink">
+    <w:name w:val="Hyperlink"/>
+    <w:basedOn w:val="DefaultParagraphFont"/>
+    <w:uiPriority w:val="99"/>
+    <w:semiHidden/>
+    <w:unhideWhenUsed/>
+    <w:rsid w:val="00674941"/>
+    <w:rPr>
+      <w:color w:val="0000FF"/>
+      <w:u w:val="single"/>
+    </w:rPr>
+  </w:style>
 </w:styles>
 </file>
 

</xml_diff>

<commit_message>
example acceptance tests job created
</commit_message>
<xml_diff>
--- a/example jobs guide.docx
+++ b/example jobs guide.docx
@@ -78,31 +78,17 @@
           <w:lang w:eastAsia="en-GB"/>
         </w:rPr>
       </w:pPr>
-      <w:proofErr w:type="spellStart"/>
-      <w:r>
-        <w:rPr>
-          <w:rFonts w:ascii="Consolas" w:eastAsia="Times New Roman" w:hAnsi="Consolas" w:cs="Courier New"/>
-          <w:i/>
-          <w:iCs/>
-          <w:color w:val="334851"/>
-          <w:sz w:val="20"/>
-          <w:szCs w:val="20"/>
-          <w:lang w:eastAsia="en-GB"/>
-        </w:rPr>
-        <w:t>docker</w:t>
-      </w:r>
-      <w:proofErr w:type="spellEnd"/>
-      <w:r>
-        <w:rPr>
-          <w:rFonts w:ascii="Consolas" w:eastAsia="Times New Roman" w:hAnsi="Consolas" w:cs="Courier New"/>
-          <w:i/>
-          <w:iCs/>
-          <w:color w:val="334851"/>
-          <w:sz w:val="20"/>
-          <w:szCs w:val="20"/>
-          <w:lang w:eastAsia="en-GB"/>
-        </w:rPr>
-        <w:t xml:space="preserve"> -v</w:t>
+      <w:r>
+        <w:rPr>
+          <w:rFonts w:ascii="Consolas" w:eastAsia="Times New Roman" w:hAnsi="Consolas" w:cs="Courier New"/>
+          <w:i/>
+          <w:iCs/>
+          <w:color w:val="334851"/>
+          <w:sz w:val="20"/>
+          <w:szCs w:val="20"/>
+          <w:lang w:eastAsia="en-GB"/>
+        </w:rPr>
+        <w:t>docker -v</w:t>
       </w:r>
     </w:p>
     <w:p>
@@ -145,57 +131,17 @@
           <w:lang w:eastAsia="en-GB"/>
         </w:rPr>
       </w:pPr>
-      <w:proofErr w:type="spellStart"/>
-      <w:r>
-        <w:rPr>
-          <w:rFonts w:ascii="Consolas" w:eastAsia="Times New Roman" w:hAnsi="Consolas" w:cs="Courier New"/>
-          <w:i/>
-          <w:iCs/>
-          <w:color w:val="334851"/>
-          <w:sz w:val="20"/>
-          <w:szCs w:val="20"/>
-          <w:lang w:eastAsia="en-GB"/>
-        </w:rPr>
-        <w:t>docker</w:t>
-      </w:r>
-      <w:proofErr w:type="spellEnd"/>
-      <w:r>
-        <w:rPr>
-          <w:rFonts w:ascii="Consolas" w:eastAsia="Times New Roman" w:hAnsi="Consolas" w:cs="Courier New"/>
-          <w:i/>
-          <w:iCs/>
-          <w:color w:val="334851"/>
-          <w:sz w:val="20"/>
-          <w:szCs w:val="20"/>
-          <w:lang w:eastAsia="en-GB"/>
-        </w:rPr>
-        <w:t xml:space="preserve"> run </w:t>
-      </w:r>
-      <w:proofErr w:type="spellStart"/>
-      <w:r>
-        <w:rPr>
-          <w:rFonts w:ascii="Consolas" w:eastAsia="Times New Roman" w:hAnsi="Consolas" w:cs="Courier New"/>
-          <w:i/>
-          <w:iCs/>
-          <w:color w:val="334851"/>
-          <w:sz w:val="20"/>
-          <w:szCs w:val="20"/>
-          <w:lang w:eastAsia="en-GB"/>
-        </w:rPr>
-        <w:t>ubuntu</w:t>
-      </w:r>
-      <w:proofErr w:type="spellEnd"/>
-      <w:r>
-        <w:rPr>
-          <w:rFonts w:ascii="Consolas" w:eastAsia="Times New Roman" w:hAnsi="Consolas" w:cs="Courier New"/>
-          <w:i/>
-          <w:iCs/>
-          <w:color w:val="334851"/>
-          <w:sz w:val="20"/>
-          <w:szCs w:val="20"/>
-          <w:lang w:eastAsia="en-GB"/>
-        </w:rPr>
-        <w:t xml:space="preserve"> /bin/echo hello world</w:t>
+      <w:r>
+        <w:rPr>
+          <w:rFonts w:ascii="Consolas" w:eastAsia="Times New Roman" w:hAnsi="Consolas" w:cs="Courier New"/>
+          <w:i/>
+          <w:iCs/>
+          <w:color w:val="334851"/>
+          <w:sz w:val="20"/>
+          <w:szCs w:val="20"/>
+          <w:lang w:eastAsia="en-GB"/>
+        </w:rPr>
+        <w:t>docker run ubuntu /bin/echo hello world</w:t>
       </w:r>
     </w:p>
     <w:p>
@@ -238,83 +184,17 @@
           <w:lang w:eastAsia="en-GB"/>
         </w:rPr>
       </w:pPr>
-      <w:proofErr w:type="spellStart"/>
-      <w:r>
-        <w:rPr>
-          <w:rFonts w:ascii="Consolas" w:eastAsia="Times New Roman" w:hAnsi="Consolas" w:cs="Courier New"/>
-          <w:i/>
-          <w:iCs/>
-          <w:color w:val="334851"/>
-          <w:sz w:val="20"/>
-          <w:szCs w:val="20"/>
-          <w:lang w:eastAsia="en-GB"/>
-        </w:rPr>
-        <w:t>docker</w:t>
-      </w:r>
-      <w:proofErr w:type="spellEnd"/>
-      <w:r>
-        <w:rPr>
-          <w:rFonts w:ascii="Consolas" w:eastAsia="Times New Roman" w:hAnsi="Consolas" w:cs="Courier New"/>
-          <w:i/>
-          <w:iCs/>
-          <w:color w:val="334851"/>
-          <w:sz w:val="20"/>
-          <w:szCs w:val="20"/>
-          <w:lang w:eastAsia="en-GB"/>
-        </w:rPr>
-        <w:t xml:space="preserve"> stop $(</w:t>
-      </w:r>
-      <w:proofErr w:type="spellStart"/>
-      <w:r>
-        <w:rPr>
-          <w:rFonts w:ascii="Consolas" w:eastAsia="Times New Roman" w:hAnsi="Consolas" w:cs="Courier New"/>
-          <w:i/>
-          <w:iCs/>
-          <w:color w:val="334851"/>
-          <w:sz w:val="20"/>
-          <w:szCs w:val="20"/>
-          <w:lang w:eastAsia="en-GB"/>
-        </w:rPr>
-        <w:t>docker</w:t>
-      </w:r>
-      <w:proofErr w:type="spellEnd"/>
-      <w:r>
-        <w:rPr>
-          <w:rFonts w:ascii="Consolas" w:eastAsia="Times New Roman" w:hAnsi="Consolas" w:cs="Courier New"/>
-          <w:i/>
-          <w:iCs/>
-          <w:color w:val="334851"/>
-          <w:sz w:val="20"/>
-          <w:szCs w:val="20"/>
-          <w:lang w:eastAsia="en-GB"/>
-        </w:rPr>
-        <w:t xml:space="preserve"> </w:t>
-      </w:r>
-      <w:proofErr w:type="spellStart"/>
-      <w:r>
-        <w:rPr>
-          <w:rFonts w:ascii="Consolas" w:eastAsia="Times New Roman" w:hAnsi="Consolas" w:cs="Courier New"/>
-          <w:i/>
-          <w:iCs/>
-          <w:color w:val="334851"/>
-          <w:sz w:val="20"/>
-          <w:szCs w:val="20"/>
-          <w:lang w:eastAsia="en-GB"/>
-        </w:rPr>
-        <w:t>ps</w:t>
-      </w:r>
-      <w:proofErr w:type="spellEnd"/>
-      <w:r>
-        <w:rPr>
-          <w:rFonts w:ascii="Consolas" w:eastAsia="Times New Roman" w:hAnsi="Consolas" w:cs="Courier New"/>
-          <w:i/>
-          <w:iCs/>
-          <w:color w:val="334851"/>
-          <w:sz w:val="20"/>
-          <w:szCs w:val="20"/>
-          <w:lang w:eastAsia="en-GB"/>
-        </w:rPr>
-        <w:t xml:space="preserve"> -a -q)</w:t>
+      <w:r>
+        <w:rPr>
+          <w:rFonts w:ascii="Consolas" w:eastAsia="Times New Roman" w:hAnsi="Consolas" w:cs="Courier New"/>
+          <w:i/>
+          <w:iCs/>
+          <w:color w:val="334851"/>
+          <w:sz w:val="20"/>
+          <w:szCs w:val="20"/>
+          <w:lang w:eastAsia="en-GB"/>
+        </w:rPr>
+        <w:t>docker stop $(docker ps -a -q)</w:t>
       </w:r>
     </w:p>
     <w:p>
@@ -357,109 +237,17 @@
           <w:lang w:eastAsia="en-GB"/>
         </w:rPr>
       </w:pPr>
-      <w:proofErr w:type="spellStart"/>
-      <w:r>
-        <w:rPr>
-          <w:rFonts w:ascii="Consolas" w:eastAsia="Times New Roman" w:hAnsi="Consolas" w:cs="Courier New"/>
-          <w:i/>
-          <w:iCs/>
-          <w:color w:val="334851"/>
-          <w:sz w:val="20"/>
-          <w:szCs w:val="20"/>
-          <w:lang w:eastAsia="en-GB"/>
-        </w:rPr>
-        <w:t>docker</w:t>
-      </w:r>
-      <w:proofErr w:type="spellEnd"/>
-      <w:r>
-        <w:rPr>
-          <w:rFonts w:ascii="Consolas" w:eastAsia="Times New Roman" w:hAnsi="Consolas" w:cs="Courier New"/>
-          <w:i/>
-          <w:iCs/>
-          <w:color w:val="334851"/>
-          <w:sz w:val="20"/>
-          <w:szCs w:val="20"/>
-          <w:lang w:eastAsia="en-GB"/>
-        </w:rPr>
-        <w:t xml:space="preserve"> </w:t>
-      </w:r>
-      <w:proofErr w:type="spellStart"/>
-      <w:r>
-        <w:rPr>
-          <w:rFonts w:ascii="Consolas" w:eastAsia="Times New Roman" w:hAnsi="Consolas" w:cs="Courier New"/>
-          <w:i/>
-          <w:iCs/>
-          <w:color w:val="334851"/>
-          <w:sz w:val="20"/>
-          <w:szCs w:val="20"/>
-          <w:lang w:eastAsia="en-GB"/>
-        </w:rPr>
-        <w:t>rm</w:t>
-      </w:r>
-      <w:proofErr w:type="spellEnd"/>
-      <w:r>
-        <w:rPr>
-          <w:rFonts w:ascii="Consolas" w:eastAsia="Times New Roman" w:hAnsi="Consolas" w:cs="Courier New"/>
-          <w:i/>
-          <w:iCs/>
-          <w:color w:val="334851"/>
-          <w:sz w:val="20"/>
-          <w:szCs w:val="20"/>
-          <w:lang w:eastAsia="en-GB"/>
-        </w:rPr>
-        <w:t xml:space="preserve"> $(</w:t>
-      </w:r>
-      <w:proofErr w:type="spellStart"/>
-      <w:r>
-        <w:rPr>
-          <w:rFonts w:ascii="Consolas" w:eastAsia="Times New Roman" w:hAnsi="Consolas" w:cs="Courier New"/>
-          <w:i/>
-          <w:iCs/>
-          <w:color w:val="334851"/>
-          <w:sz w:val="20"/>
-          <w:szCs w:val="20"/>
-          <w:lang w:eastAsia="en-GB"/>
-        </w:rPr>
-        <w:t>docker</w:t>
-      </w:r>
-      <w:proofErr w:type="spellEnd"/>
-      <w:r>
-        <w:rPr>
-          <w:rFonts w:ascii="Consolas" w:eastAsia="Times New Roman" w:hAnsi="Consolas" w:cs="Courier New"/>
-          <w:i/>
-          <w:iCs/>
-          <w:color w:val="334851"/>
-          <w:sz w:val="20"/>
-          <w:szCs w:val="20"/>
-          <w:lang w:eastAsia="en-GB"/>
-        </w:rPr>
-        <w:t xml:space="preserve"> </w:t>
-      </w:r>
-      <w:proofErr w:type="spellStart"/>
-      <w:r>
-        <w:rPr>
-          <w:rFonts w:ascii="Consolas" w:eastAsia="Times New Roman" w:hAnsi="Consolas" w:cs="Courier New"/>
-          <w:i/>
-          <w:iCs/>
-          <w:color w:val="334851"/>
-          <w:sz w:val="20"/>
-          <w:szCs w:val="20"/>
-          <w:lang w:eastAsia="en-GB"/>
-        </w:rPr>
-        <w:t>ps</w:t>
-      </w:r>
-      <w:proofErr w:type="spellEnd"/>
-      <w:r>
-        <w:rPr>
-          <w:rFonts w:ascii="Consolas" w:eastAsia="Times New Roman" w:hAnsi="Consolas" w:cs="Courier New"/>
-          <w:i/>
-          <w:iCs/>
-          <w:color w:val="334851"/>
-          <w:sz w:val="20"/>
-          <w:szCs w:val="20"/>
-          <w:lang w:eastAsia="en-GB"/>
-        </w:rPr>
-        <w:t xml:space="preserve"> -a -q)</w:t>
+      <w:r>
+        <w:rPr>
+          <w:rFonts w:ascii="Consolas" w:eastAsia="Times New Roman" w:hAnsi="Consolas" w:cs="Courier New"/>
+          <w:i/>
+          <w:iCs/>
+          <w:color w:val="334851"/>
+          <w:sz w:val="20"/>
+          <w:szCs w:val="20"/>
+          <w:lang w:eastAsia="en-GB"/>
+        </w:rPr>
+        <w:t>docker rm $(docker ps -a -q)</w:t>
       </w:r>
     </w:p>
     <w:p>
@@ -500,104 +288,22 @@
           <w:lang w:eastAsia="en-GB"/>
         </w:rPr>
       </w:pPr>
-      <w:proofErr w:type="spellStart"/>
-      <w:r>
-        <w:rPr>
-          <w:rFonts w:ascii="Consolas" w:eastAsia="Times New Roman" w:hAnsi="Consolas" w:cs="Courier New"/>
-          <w:i/>
-          <w:iCs/>
-          <w:color w:val="334851"/>
-          <w:sz w:val="20"/>
-          <w:szCs w:val="20"/>
-          <w:lang w:eastAsia="en-GB"/>
-        </w:rPr>
-        <w:t>docker</w:t>
-      </w:r>
-      <w:proofErr w:type="spellEnd"/>
-      <w:r>
-        <w:rPr>
-          <w:rFonts w:ascii="Consolas" w:eastAsia="Times New Roman" w:hAnsi="Consolas" w:cs="Courier New"/>
-          <w:i/>
-          <w:iCs/>
-          <w:color w:val="334851"/>
-          <w:sz w:val="20"/>
-          <w:szCs w:val="20"/>
-          <w:lang w:eastAsia="en-GB"/>
-        </w:rPr>
-        <w:t xml:space="preserve"> </w:t>
-      </w:r>
-      <w:proofErr w:type="spellStart"/>
-      <w:r>
-        <w:rPr>
-          <w:rFonts w:ascii="Consolas" w:eastAsia="Times New Roman" w:hAnsi="Consolas" w:cs="Courier New"/>
-          <w:i/>
-          <w:iCs/>
-          <w:color w:val="334851"/>
-          <w:sz w:val="20"/>
-          <w:szCs w:val="20"/>
-          <w:lang w:eastAsia="en-GB"/>
-        </w:rPr>
-        <w:t>rmi</w:t>
-      </w:r>
-      <w:proofErr w:type="spellEnd"/>
-      <w:r>
-        <w:rPr>
-          <w:rFonts w:ascii="Consolas" w:eastAsia="Times New Roman" w:hAnsi="Consolas" w:cs="Courier New"/>
-          <w:i/>
-          <w:iCs/>
-          <w:color w:val="334851"/>
-          <w:sz w:val="20"/>
-          <w:szCs w:val="20"/>
-          <w:lang w:eastAsia="en-GB"/>
-        </w:rPr>
-        <w:t xml:space="preserve"> $(</w:t>
-      </w:r>
-      <w:proofErr w:type="spellStart"/>
-      <w:r>
-        <w:rPr>
-          <w:rFonts w:ascii="Consolas" w:eastAsia="Times New Roman" w:hAnsi="Consolas" w:cs="Courier New"/>
-          <w:i/>
-          <w:iCs/>
-          <w:color w:val="334851"/>
-          <w:sz w:val="20"/>
-          <w:szCs w:val="20"/>
-          <w:lang w:eastAsia="en-GB"/>
-        </w:rPr>
-        <w:t>docker</w:t>
-      </w:r>
-      <w:proofErr w:type="spellEnd"/>
-      <w:r>
-        <w:rPr>
-          <w:rFonts w:ascii="Consolas" w:eastAsia="Times New Roman" w:hAnsi="Consolas" w:cs="Courier New"/>
-          <w:i/>
-          <w:iCs/>
-          <w:color w:val="334851"/>
-          <w:sz w:val="20"/>
-          <w:szCs w:val="20"/>
-          <w:lang w:eastAsia="en-GB"/>
-        </w:rPr>
-        <w:t xml:space="preserve"> images -q)</w:t>
-      </w:r>
-    </w:p>
-    <w:p>
-      <w:r>
-        <w:t xml:space="preserve">this shell script will print to the console the version of </w:t>
-      </w:r>
-      <w:proofErr w:type="spellStart"/>
-      <w:r>
-        <w:t>docker</w:t>
-      </w:r>
-      <w:proofErr w:type="spellEnd"/>
-      <w:r>
-        <w:t xml:space="preserve"> your running then start a basic Ubuntu image which prints hello world then stops all running containers, removes them and finally removes all the </w:t>
-      </w:r>
-      <w:proofErr w:type="spellStart"/>
-      <w:r>
-        <w:t>docker</w:t>
-      </w:r>
-      <w:proofErr w:type="spellEnd"/>
-      <w:r>
-        <w:t xml:space="preserve"> images on the slave (do not use this once you have more jobs set up as you will not want to be removing all the containers encase they are being used by other tests)</w:t>
+      <w:r>
+        <w:rPr>
+          <w:rFonts w:ascii="Consolas" w:eastAsia="Times New Roman" w:hAnsi="Consolas" w:cs="Courier New"/>
+          <w:i/>
+          <w:iCs/>
+          <w:color w:val="334851"/>
+          <w:sz w:val="20"/>
+          <w:szCs w:val="20"/>
+          <w:lang w:eastAsia="en-GB"/>
+        </w:rPr>
+        <w:t>docker rmi $(docker images -q)</w:t>
+      </w:r>
+    </w:p>
+    <w:p>
+      <w:r>
+        <w:t>this shell script will print to the console the version of docker your running then start a basic Ubuntu image which prints hello world then stops all running containers, removes them and finally removes all the docker images on the slave (do not use this once you have more jobs set up as you will not want to be removing all the containers encase they are being used by other tests)</w:t>
       </w:r>
     </w:p>
     <w:p>
@@ -612,28 +318,12 @@
     </w:p>
     <w:p>
       <w:r>
-        <w:t xml:space="preserve">once the job has finished running and you are viewing the console output check that you can see in the logs the </w:t>
-      </w:r>
-      <w:proofErr w:type="spellStart"/>
-      <w:r>
-        <w:t>docker</w:t>
-      </w:r>
-      <w:proofErr w:type="spellEnd"/>
-      <w:r>
-        <w:t xml:space="preserve"> version, the hello world command and finally the stopping and clean-up of containers</w:t>
-      </w:r>
-    </w:p>
-    <w:p>
-      <w:r>
-        <w:t xml:space="preserve">if this all ran as expected then you have proven that you are able to pull and run </w:t>
-      </w:r>
-      <w:proofErr w:type="spellStart"/>
-      <w:r>
-        <w:t>docker</w:t>
-      </w:r>
-      <w:proofErr w:type="spellEnd"/>
-      <w:r>
-        <w:t xml:space="preserve"> images on your slave</w:t>
+        <w:t>once the job has finished running and you are viewing the console output check that you can see in the logs the docker version, the hello world command and finally the stopping and clean-up of containers</w:t>
+      </w:r>
+    </w:p>
+    <w:p>
+      <w:r>
+        <w:t>if this all ran as expected then you have proven that you are able to pull and run docker images on your slave</w:t>
       </w:r>
     </w:p>
     <w:p/>
@@ -682,31 +372,17 @@
           <w:lang w:eastAsia="en-GB"/>
         </w:rPr>
       </w:pPr>
-      <w:proofErr w:type="spellStart"/>
-      <w:r>
-        <w:rPr>
-          <w:rFonts w:ascii="Consolas" w:eastAsia="Times New Roman" w:hAnsi="Consolas" w:cs="Courier New"/>
-          <w:i/>
-          <w:iCs/>
-          <w:color w:val="334851"/>
-          <w:sz w:val="20"/>
-          <w:szCs w:val="20"/>
-          <w:lang w:eastAsia="en-GB"/>
-        </w:rPr>
-        <w:t>docker</w:t>
-      </w:r>
-      <w:proofErr w:type="spellEnd"/>
-      <w:r>
-        <w:rPr>
-          <w:rFonts w:ascii="Consolas" w:eastAsia="Times New Roman" w:hAnsi="Consolas" w:cs="Courier New"/>
-          <w:i/>
-          <w:iCs/>
-          <w:color w:val="334851"/>
-          <w:sz w:val="20"/>
-          <w:szCs w:val="20"/>
-          <w:lang w:eastAsia="en-GB"/>
-        </w:rPr>
-        <w:t xml:space="preserve"> -v</w:t>
+      <w:r>
+        <w:rPr>
+          <w:rFonts w:ascii="Consolas" w:eastAsia="Times New Roman" w:hAnsi="Consolas" w:cs="Courier New"/>
+          <w:i/>
+          <w:iCs/>
+          <w:color w:val="334851"/>
+          <w:sz w:val="20"/>
+          <w:szCs w:val="20"/>
+          <w:lang w:eastAsia="en-GB"/>
+        </w:rPr>
+        <w:t>docker -v</w:t>
       </w:r>
     </w:p>
     <w:p>
@@ -749,173 +425,29 @@
           <w:lang w:eastAsia="en-GB"/>
         </w:rPr>
       </w:pPr>
-      <w:proofErr w:type="spellStart"/>
-      <w:r>
-        <w:rPr>
-          <w:rFonts w:ascii="Consolas" w:eastAsia="Times New Roman" w:hAnsi="Consolas" w:cs="Courier New"/>
-          <w:i/>
-          <w:iCs/>
-          <w:color w:val="334851"/>
-          <w:sz w:val="20"/>
-          <w:szCs w:val="20"/>
-          <w:lang w:eastAsia="en-GB"/>
-        </w:rPr>
-        <w:t>docker</w:t>
-      </w:r>
-      <w:proofErr w:type="spellEnd"/>
-      <w:r>
-        <w:rPr>
-          <w:rFonts w:ascii="Consolas" w:eastAsia="Times New Roman" w:hAnsi="Consolas" w:cs="Courier New"/>
-          <w:i/>
-          <w:iCs/>
-          <w:color w:val="334851"/>
-          <w:sz w:val="20"/>
-          <w:szCs w:val="20"/>
-          <w:lang w:eastAsia="en-GB"/>
-        </w:rPr>
-        <w:t xml:space="preserve"> run -d --name </w:t>
-      </w:r>
-      <w:proofErr w:type="spellStart"/>
-      <w:r>
-        <w:rPr>
-          <w:rFonts w:ascii="Consolas" w:eastAsia="Times New Roman" w:hAnsi="Consolas" w:cs="Courier New"/>
-          <w:i/>
-          <w:iCs/>
-          <w:color w:val="334851"/>
-          <w:sz w:val="20"/>
-          <w:szCs w:val="20"/>
-          <w:lang w:eastAsia="en-GB"/>
-        </w:rPr>
-        <w:t>testUbuntu</w:t>
-      </w:r>
-      <w:proofErr w:type="spellEnd"/>
-      <w:r>
-        <w:rPr>
-          <w:rFonts w:ascii="Consolas" w:eastAsia="Times New Roman" w:hAnsi="Consolas" w:cs="Courier New"/>
-          <w:i/>
-          <w:iCs/>
-          <w:color w:val="334851"/>
-          <w:sz w:val="20"/>
-          <w:szCs w:val="20"/>
-          <w:lang w:eastAsia="en-GB"/>
-        </w:rPr>
-        <w:t xml:space="preserve"> </w:t>
-      </w:r>
-      <w:proofErr w:type="spellStart"/>
-      <w:r>
-        <w:rPr>
-          <w:rFonts w:ascii="Consolas" w:eastAsia="Times New Roman" w:hAnsi="Consolas" w:cs="Courier New"/>
-          <w:i/>
-          <w:iCs/>
-          <w:color w:val="334851"/>
-          <w:sz w:val="20"/>
-          <w:szCs w:val="20"/>
-          <w:lang w:eastAsia="en-GB"/>
-        </w:rPr>
-        <w:t>ubuntu</w:t>
-      </w:r>
-      <w:proofErr w:type="spellEnd"/>
-      <w:r>
-        <w:rPr>
-          <w:rFonts w:ascii="Consolas" w:eastAsia="Times New Roman" w:hAnsi="Consolas" w:cs="Courier New"/>
-          <w:i/>
-          <w:iCs/>
-          <w:color w:val="334851"/>
-          <w:sz w:val="20"/>
-          <w:szCs w:val="20"/>
-          <w:lang w:eastAsia="en-GB"/>
-        </w:rPr>
-        <w:t xml:space="preserve"> /bin/echo hello </w:t>
-      </w:r>
-      <w:proofErr w:type="spellStart"/>
-      <w:r>
-        <w:rPr>
-          <w:rFonts w:ascii="Consolas" w:eastAsia="Times New Roman" w:hAnsi="Consolas" w:cs="Courier New"/>
-          <w:i/>
-          <w:iCs/>
-          <w:color w:val="334851"/>
-          <w:sz w:val="20"/>
-          <w:szCs w:val="20"/>
-          <w:lang w:eastAsia="en-GB"/>
-        </w:rPr>
-        <w:t>world</w:t>
-      </w:r>
-      <w:r>
-        <w:rPr>
-          <w:rFonts w:ascii="Consolas" w:eastAsia="Times New Roman" w:hAnsi="Consolas" w:cs="Courier New"/>
-          <w:i/>
-          <w:iCs/>
-          <w:color w:val="334851"/>
-          <w:sz w:val="20"/>
-          <w:szCs w:val="20"/>
-          <w:lang w:eastAsia="en-GB"/>
-        </w:rPr>
-        <w:t>docker</w:t>
-      </w:r>
-      <w:proofErr w:type="spellEnd"/>
-      <w:r>
-        <w:rPr>
-          <w:rFonts w:ascii="Consolas" w:eastAsia="Times New Roman" w:hAnsi="Consolas" w:cs="Courier New"/>
-          <w:i/>
-          <w:iCs/>
-          <w:color w:val="334851"/>
-          <w:sz w:val="20"/>
-          <w:szCs w:val="20"/>
-          <w:lang w:eastAsia="en-GB"/>
-        </w:rPr>
-        <w:t xml:space="preserve"> stop $(</w:t>
-      </w:r>
-      <w:proofErr w:type="spellStart"/>
-      <w:r>
-        <w:rPr>
-          <w:rFonts w:ascii="Consolas" w:eastAsia="Times New Roman" w:hAnsi="Consolas" w:cs="Courier New"/>
-          <w:i/>
-          <w:iCs/>
-          <w:color w:val="334851"/>
-          <w:sz w:val="20"/>
-          <w:szCs w:val="20"/>
-          <w:lang w:eastAsia="en-GB"/>
-        </w:rPr>
-        <w:t>docker</w:t>
-      </w:r>
-      <w:proofErr w:type="spellEnd"/>
-      <w:r>
-        <w:rPr>
-          <w:rFonts w:ascii="Consolas" w:eastAsia="Times New Roman" w:hAnsi="Consolas" w:cs="Courier New"/>
-          <w:i/>
-          <w:iCs/>
-          <w:color w:val="334851"/>
-          <w:sz w:val="20"/>
-          <w:szCs w:val="20"/>
-          <w:lang w:eastAsia="en-GB"/>
-        </w:rPr>
-        <w:t xml:space="preserve"> </w:t>
-      </w:r>
-      <w:proofErr w:type="spellStart"/>
-      <w:r>
-        <w:rPr>
-          <w:rFonts w:ascii="Consolas" w:eastAsia="Times New Roman" w:hAnsi="Consolas" w:cs="Courier New"/>
-          <w:i/>
-          <w:iCs/>
-          <w:color w:val="334851"/>
-          <w:sz w:val="20"/>
-          <w:szCs w:val="20"/>
-          <w:lang w:eastAsia="en-GB"/>
-        </w:rPr>
-        <w:t>ps</w:t>
-      </w:r>
-      <w:proofErr w:type="spellEnd"/>
-      <w:r>
-        <w:rPr>
-          <w:rFonts w:ascii="Consolas" w:eastAsia="Times New Roman" w:hAnsi="Consolas" w:cs="Courier New"/>
-          <w:i/>
-          <w:iCs/>
-          <w:color w:val="334851"/>
-          <w:sz w:val="20"/>
-          <w:szCs w:val="20"/>
-          <w:lang w:eastAsia="en-GB"/>
-        </w:rPr>
-        <w:t xml:space="preserve"> -a -q)</w:t>
+      <w:r>
+        <w:rPr>
+          <w:rFonts w:ascii="Consolas" w:eastAsia="Times New Roman" w:hAnsi="Consolas" w:cs="Courier New"/>
+          <w:i/>
+          <w:iCs/>
+          <w:color w:val="334851"/>
+          <w:sz w:val="20"/>
+          <w:szCs w:val="20"/>
+          <w:lang w:eastAsia="en-GB"/>
+        </w:rPr>
+        <w:t>docker run -d --name testUbuntu ubuntu /bin/echo hello world</w:t>
+      </w:r>
+      <w:r>
+        <w:rPr>
+          <w:rFonts w:ascii="Consolas" w:eastAsia="Times New Roman" w:hAnsi="Consolas" w:cs="Courier New"/>
+          <w:i/>
+          <w:iCs/>
+          <w:color w:val="334851"/>
+          <w:sz w:val="20"/>
+          <w:szCs w:val="20"/>
+          <w:lang w:eastAsia="en-GB"/>
+        </w:rPr>
+        <w:t>docker stop $(docker ps -a -q)</w:t>
       </w:r>
     </w:p>
     <w:p>
@@ -958,46 +490,18 @@
           <w:lang w:eastAsia="en-GB"/>
         </w:rPr>
       </w:pPr>
-      <w:proofErr w:type="spellStart"/>
-      <w:r>
-        <w:rPr>
-          <w:rFonts w:ascii="Consolas" w:eastAsia="Times New Roman" w:hAnsi="Consolas" w:cs="Courier New"/>
-          <w:i/>
-          <w:iCs/>
-          <w:color w:val="334851"/>
-          <w:sz w:val="20"/>
-          <w:szCs w:val="20"/>
-          <w:lang w:eastAsia="en-GB"/>
-        </w:rPr>
-        <w:t>docker</w:t>
-      </w:r>
-      <w:proofErr w:type="spellEnd"/>
-      <w:r>
-        <w:rPr>
-          <w:rFonts w:ascii="Consolas" w:eastAsia="Times New Roman" w:hAnsi="Consolas" w:cs="Courier New"/>
-          <w:i/>
-          <w:iCs/>
-          <w:color w:val="334851"/>
-          <w:sz w:val="20"/>
-          <w:szCs w:val="20"/>
-          <w:lang w:eastAsia="en-GB"/>
-        </w:rPr>
-        <w:t xml:space="preserve"> logs </w:t>
-      </w:r>
-      <w:proofErr w:type="spellStart"/>
-      <w:r>
-        <w:rPr>
-          <w:rFonts w:ascii="Consolas" w:eastAsia="Times New Roman" w:hAnsi="Consolas" w:cs="Courier New"/>
-          <w:i/>
-          <w:iCs/>
-          <w:color w:val="334851"/>
-          <w:sz w:val="20"/>
-          <w:szCs w:val="20"/>
-          <w:lang w:eastAsia="en-GB"/>
-        </w:rPr>
-        <w:t>testUbuntu</w:t>
-      </w:r>
-      <w:proofErr w:type="spellEnd"/>
+      <w:r>
+        <w:rPr>
+          <w:rFonts w:ascii="Consolas" w:eastAsia="Times New Roman" w:hAnsi="Consolas" w:cs="Courier New"/>
+          <w:i/>
+          <w:iCs/>
+          <w:color w:val="334851"/>
+          <w:sz w:val="20"/>
+          <w:szCs w:val="20"/>
+          <w:lang w:eastAsia="en-GB"/>
+        </w:rPr>
+        <w:t>docker logs testUbuntu</w:t>
+      </w:r>
     </w:p>
     <w:p>
       <w:pPr>
@@ -1039,46 +543,18 @@
           <w:lang w:eastAsia="en-GB"/>
         </w:rPr>
       </w:pPr>
-      <w:proofErr w:type="spellStart"/>
-      <w:r>
-        <w:rPr>
-          <w:rFonts w:ascii="Consolas" w:eastAsia="Times New Roman" w:hAnsi="Consolas" w:cs="Courier New"/>
-          <w:i/>
-          <w:iCs/>
-          <w:color w:val="334851"/>
-          <w:sz w:val="20"/>
-          <w:szCs w:val="20"/>
-          <w:lang w:eastAsia="en-GB"/>
-        </w:rPr>
-        <w:t>dockrr</w:t>
-      </w:r>
-      <w:proofErr w:type="spellEnd"/>
-      <w:r>
-        <w:rPr>
-          <w:rFonts w:ascii="Consolas" w:eastAsia="Times New Roman" w:hAnsi="Consolas" w:cs="Courier New"/>
-          <w:i/>
-          <w:iCs/>
-          <w:color w:val="334851"/>
-          <w:sz w:val="20"/>
-          <w:szCs w:val="20"/>
-          <w:lang w:eastAsia="en-GB"/>
-        </w:rPr>
-        <w:t xml:space="preserve"> stop </w:t>
-      </w:r>
-      <w:proofErr w:type="spellStart"/>
-      <w:r>
-        <w:rPr>
-          <w:rFonts w:ascii="Consolas" w:eastAsia="Times New Roman" w:hAnsi="Consolas" w:cs="Courier New"/>
-          <w:i/>
-          <w:iCs/>
-          <w:color w:val="334851"/>
-          <w:sz w:val="20"/>
-          <w:szCs w:val="20"/>
-          <w:lang w:eastAsia="en-GB"/>
-        </w:rPr>
-        <w:t>testUbuntu</w:t>
-      </w:r>
-      <w:proofErr w:type="spellEnd"/>
+      <w:r>
+        <w:rPr>
+          <w:rFonts w:ascii="Consolas" w:eastAsia="Times New Roman" w:hAnsi="Consolas" w:cs="Courier New"/>
+          <w:i/>
+          <w:iCs/>
+          <w:color w:val="334851"/>
+          <w:sz w:val="20"/>
+          <w:szCs w:val="20"/>
+          <w:lang w:eastAsia="en-GB"/>
+        </w:rPr>
+        <w:t>dockrr stop testUbuntu</w:t>
+      </w:r>
     </w:p>
     <w:p>
       <w:pPr>
@@ -1120,7 +596,6 @@
           <w:lang w:eastAsia="en-GB"/>
         </w:rPr>
       </w:pPr>
-      <w:proofErr w:type="spellStart"/>
       <w:r>
         <w:rPr>
           <w:rFonts w:ascii="Consolas" w:eastAsia="Times New Roman" w:hAnsi="Consolas" w:cs="Courier New"/>
@@ -1132,61 +607,8 @@
           <w:lang w:eastAsia="en-GB"/>
         </w:rPr>
         <w:lastRenderedPageBreak/>
-        <w:t>docker</w:t>
-      </w:r>
-      <w:proofErr w:type="spellEnd"/>
-      <w:r>
-        <w:rPr>
-          <w:rFonts w:ascii="Consolas" w:eastAsia="Times New Roman" w:hAnsi="Consolas" w:cs="Courier New"/>
-          <w:i/>
-          <w:iCs/>
-          <w:color w:val="334851"/>
-          <w:sz w:val="20"/>
-          <w:szCs w:val="20"/>
-          <w:lang w:eastAsia="en-GB"/>
-        </w:rPr>
-        <w:t xml:space="preserve"> </w:t>
-      </w:r>
-      <w:proofErr w:type="spellStart"/>
-      <w:r>
-        <w:rPr>
-          <w:rFonts w:ascii="Consolas" w:eastAsia="Times New Roman" w:hAnsi="Consolas" w:cs="Courier New"/>
-          <w:i/>
-          <w:iCs/>
-          <w:color w:val="334851"/>
-          <w:sz w:val="20"/>
-          <w:szCs w:val="20"/>
-          <w:lang w:eastAsia="en-GB"/>
-        </w:rPr>
-        <w:t>rm</w:t>
-      </w:r>
-      <w:proofErr w:type="spellEnd"/>
-      <w:r>
-        <w:rPr>
-          <w:rFonts w:ascii="Consolas" w:eastAsia="Times New Roman" w:hAnsi="Consolas" w:cs="Courier New"/>
-          <w:i/>
-          <w:iCs/>
-          <w:color w:val="334851"/>
-          <w:sz w:val="20"/>
-          <w:szCs w:val="20"/>
-          <w:lang w:eastAsia="en-GB"/>
-        </w:rPr>
-        <w:t xml:space="preserve"> </w:t>
-      </w:r>
-      <w:proofErr w:type="spellStart"/>
-      <w:r>
-        <w:rPr>
-          <w:rFonts w:ascii="Consolas" w:eastAsia="Times New Roman" w:hAnsi="Consolas" w:cs="Courier New"/>
-          <w:i/>
-          <w:iCs/>
-          <w:color w:val="334851"/>
-          <w:sz w:val="20"/>
-          <w:szCs w:val="20"/>
-          <w:lang w:eastAsia="en-GB"/>
-        </w:rPr>
-        <w:t>testUbuntu</w:t>
-      </w:r>
-      <w:proofErr w:type="spellEnd"/>
+        <w:t>docker rm testUbuntu</w:t>
+      </w:r>
     </w:p>
     <w:p>
       <w:pPr>
@@ -1215,57 +637,17 @@
           <w:lang w:eastAsia="en-GB"/>
         </w:rPr>
       </w:pPr>
-      <w:proofErr w:type="spellStart"/>
-      <w:r>
-        <w:rPr>
-          <w:rFonts w:ascii="Consolas" w:eastAsia="Times New Roman" w:hAnsi="Consolas" w:cs="Courier New"/>
-          <w:i/>
-          <w:iCs/>
-          <w:color w:val="334851"/>
-          <w:sz w:val="20"/>
-          <w:szCs w:val="20"/>
-          <w:lang w:eastAsia="en-GB"/>
-        </w:rPr>
-        <w:t>docker</w:t>
-      </w:r>
-      <w:proofErr w:type="spellEnd"/>
-      <w:r>
-        <w:rPr>
-          <w:rFonts w:ascii="Consolas" w:eastAsia="Times New Roman" w:hAnsi="Consolas" w:cs="Courier New"/>
-          <w:i/>
-          <w:iCs/>
-          <w:color w:val="334851"/>
-          <w:sz w:val="20"/>
-          <w:szCs w:val="20"/>
-          <w:lang w:eastAsia="en-GB"/>
-        </w:rPr>
-        <w:t xml:space="preserve"> </w:t>
-      </w:r>
-      <w:proofErr w:type="spellStart"/>
-      <w:r>
-        <w:rPr>
-          <w:rFonts w:ascii="Consolas" w:eastAsia="Times New Roman" w:hAnsi="Consolas" w:cs="Courier New"/>
-          <w:i/>
-          <w:iCs/>
-          <w:color w:val="334851"/>
-          <w:sz w:val="20"/>
-          <w:szCs w:val="20"/>
-          <w:lang w:eastAsia="en-GB"/>
-        </w:rPr>
-        <w:t>rmi</w:t>
-      </w:r>
-      <w:proofErr w:type="spellEnd"/>
-      <w:r>
-        <w:rPr>
-          <w:rFonts w:ascii="Consolas" w:eastAsia="Times New Roman" w:hAnsi="Consolas" w:cs="Courier New"/>
-          <w:i/>
-          <w:iCs/>
-          <w:color w:val="334851"/>
-          <w:sz w:val="20"/>
-          <w:szCs w:val="20"/>
-          <w:lang w:eastAsia="en-GB"/>
-        </w:rPr>
-        <w:t xml:space="preserve"> </w:t>
+      <w:r>
+        <w:rPr>
+          <w:rFonts w:ascii="Consolas" w:eastAsia="Times New Roman" w:hAnsi="Consolas" w:cs="Courier New"/>
+          <w:i/>
+          <w:iCs/>
+          <w:color w:val="334851"/>
+          <w:sz w:val="20"/>
+          <w:szCs w:val="20"/>
+          <w:lang w:eastAsia="en-GB"/>
+        </w:rPr>
+        <w:t xml:space="preserve">docker rmi </w:t>
       </w:r>
       <w:r>
         <w:rPr>
@@ -1302,28 +684,12 @@
         <w:pStyle w:val="Heading1"/>
       </w:pPr>
       <w:r>
-        <w:t xml:space="preserve">Pulling from a </w:t>
-      </w:r>
-      <w:proofErr w:type="spellStart"/>
-      <w:r>
-        <w:t>git</w:t>
-      </w:r>
-      <w:proofErr w:type="spellEnd"/>
-      <w:r>
-        <w:t xml:space="preserve"> repo</w:t>
-      </w:r>
-    </w:p>
-    <w:p>
-      <w:r>
-        <w:t xml:space="preserve">To create a project based on a </w:t>
-      </w:r>
-      <w:proofErr w:type="spellStart"/>
-      <w:r>
-        <w:t>git</w:t>
-      </w:r>
-      <w:proofErr w:type="spellEnd"/>
-      <w:r>
-        <w:t xml:space="preserve"> repo it is similar to the test job that we set up, first create an appropriately named freestyle job but this time under source code management select git</w:t>
+        <w:t>Pulling from a git repo</w:t>
+      </w:r>
+    </w:p>
+    <w:p>
+      <w:r>
+        <w:t>To create a project based on a git repo it is similar to the test job that we set up, first create an appropriately named freestyle job but this time under source code management select git</w:t>
       </w:r>
       <w:r>
         <w:t xml:space="preserve"> (if you cannot see git in the list of providers you will want to check that the git plugin has been successfully installed and resolve any dependency errors that it might have)</w:t>
@@ -1331,23 +697,7 @@
     </w:p>
     <w:p>
       <w:r>
-        <w:t xml:space="preserve">Next input the </w:t>
-      </w:r>
-      <w:proofErr w:type="spellStart"/>
-      <w:r>
-        <w:t>url</w:t>
-      </w:r>
-      <w:proofErr w:type="spellEnd"/>
-      <w:r>
-        <w:t xml:space="preserve"> of the git project you wish to clone. If your project requires you to be logged in to download it then you create a credentials object using the dropdown below the </w:t>
-      </w:r>
-      <w:proofErr w:type="spellStart"/>
-      <w:r>
-        <w:t>url</w:t>
-      </w:r>
-      <w:proofErr w:type="spellEnd"/>
-      <w:r>
-        <w:t xml:space="preserve"> box. And specifying the details of the user you want Jenkins to use (it is recommended that you create Jenkins its own user for this purpose)</w:t>
+        <w:t>Next input the url of the git project you wish to clone. If your project requires you to be logged in to download it then you create a credentials object using the dropdown below the url box. And specifying the details of the user you want Jenkins to use (it is recommended that you create Jenkins its own user for this purpose)</w:t>
       </w:r>
     </w:p>
     <w:p>
@@ -1401,7 +751,6 @@
         <w:t xml:space="preserve">(recommended to install the plugin </w:t>
       </w:r>
       <w:hyperlink r:id="rId4" w:history="1">
-        <w:proofErr w:type="spellStart"/>
         <w:r>
           <w:rPr>
             <w:rStyle w:val="Hyperlink"/>
@@ -1412,7 +761,6 @@
           </w:rPr>
           <w:t>PostBuildScript</w:t>
         </w:r>
-        <w:proofErr w:type="spellEnd"/>
       </w:hyperlink>
       <w:r>
         <w:t>)</w:t>
@@ -1423,15 +771,7 @@
         <w:t>Continuing on from the git project</w:t>
       </w:r>
       <w:r>
-        <w:t xml:space="preserve"> all we will need to do to build a </w:t>
-      </w:r>
-      <w:proofErr w:type="spellStart"/>
-      <w:r>
-        <w:t>docker</w:t>
-      </w:r>
-      <w:proofErr w:type="spellEnd"/>
-      <w:r>
-        <w:t xml:space="preserve"> image is change the build script from ls to</w:t>
+        <w:t xml:space="preserve"> all we will need to do to build a docker image is change the build script from ls to</w:t>
       </w:r>
     </w:p>
     <w:p>
@@ -1474,31 +814,17 @@
           <w:lang w:eastAsia="en-GB"/>
         </w:rPr>
       </w:pPr>
-      <w:proofErr w:type="spellStart"/>
-      <w:r>
-        <w:rPr>
-          <w:rFonts w:ascii="Consolas" w:eastAsia="Times New Roman" w:hAnsi="Consolas" w:cs="Courier New"/>
-          <w:i/>
-          <w:iCs/>
-          <w:color w:val="334851"/>
-          <w:sz w:val="20"/>
-          <w:szCs w:val="20"/>
-          <w:lang w:eastAsia="en-GB"/>
-        </w:rPr>
-        <w:t>docker</w:t>
-      </w:r>
-      <w:proofErr w:type="spellEnd"/>
-      <w:r>
-        <w:rPr>
-          <w:rFonts w:ascii="Consolas" w:eastAsia="Times New Roman" w:hAnsi="Consolas" w:cs="Courier New"/>
-          <w:i/>
-          <w:iCs/>
-          <w:color w:val="334851"/>
-          <w:sz w:val="20"/>
-          <w:szCs w:val="20"/>
-          <w:lang w:eastAsia="en-GB"/>
-        </w:rPr>
-        <w:t xml:space="preserve"> build -t &lt;what you want to name your image&gt; .</w:t>
+      <w:r>
+        <w:rPr>
+          <w:rFonts w:ascii="Consolas" w:eastAsia="Times New Roman" w:hAnsi="Consolas" w:cs="Courier New"/>
+          <w:i/>
+          <w:iCs/>
+          <w:color w:val="334851"/>
+          <w:sz w:val="20"/>
+          <w:szCs w:val="20"/>
+          <w:lang w:eastAsia="en-GB"/>
+        </w:rPr>
+        <w:t>docker build -t &lt;what you want to name your image&gt; .</w:t>
       </w:r>
     </w:p>
     <w:p>
@@ -1541,31 +867,17 @@
           <w:lang w:eastAsia="en-GB"/>
         </w:rPr>
       </w:pPr>
-      <w:proofErr w:type="spellStart"/>
-      <w:r>
-        <w:rPr>
-          <w:rFonts w:ascii="Consolas" w:eastAsia="Times New Roman" w:hAnsi="Consolas" w:cs="Courier New"/>
-          <w:i/>
-          <w:iCs/>
-          <w:color w:val="334851"/>
-          <w:sz w:val="20"/>
-          <w:szCs w:val="20"/>
-          <w:lang w:eastAsia="en-GB"/>
-        </w:rPr>
-        <w:t>docker</w:t>
-      </w:r>
-      <w:proofErr w:type="spellEnd"/>
-      <w:r>
-        <w:rPr>
-          <w:rFonts w:ascii="Consolas" w:eastAsia="Times New Roman" w:hAnsi="Consolas" w:cs="Courier New"/>
-          <w:i/>
-          <w:iCs/>
-          <w:color w:val="334851"/>
-          <w:sz w:val="20"/>
-          <w:szCs w:val="20"/>
-          <w:lang w:eastAsia="en-GB"/>
-        </w:rPr>
-        <w:t xml:space="preserve"> run -d</w:t>
+      <w:r>
+        <w:rPr>
+          <w:rFonts w:ascii="Consolas" w:eastAsia="Times New Roman" w:hAnsi="Consolas" w:cs="Courier New"/>
+          <w:i/>
+          <w:iCs/>
+          <w:color w:val="334851"/>
+          <w:sz w:val="20"/>
+          <w:szCs w:val="20"/>
+          <w:lang w:eastAsia="en-GB"/>
+        </w:rPr>
+        <w:t>docker run -d</w:t>
       </w:r>
       <w:r>
         <w:rPr>
@@ -1582,23 +894,7 @@
     </w:p>
     <w:p>
       <w:r>
-        <w:t xml:space="preserve">you can add any needed environment variables to the </w:t>
-      </w:r>
-      <w:proofErr w:type="spellStart"/>
-      <w:r>
-        <w:t>docker</w:t>
-      </w:r>
-      <w:proofErr w:type="spellEnd"/>
-      <w:r>
-        <w:t xml:space="preserve"> run command with the command -e </w:t>
-      </w:r>
-      <w:proofErr w:type="spellStart"/>
-      <w:r>
-        <w:t>e.g</w:t>
-      </w:r>
-      <w:proofErr w:type="spellEnd"/>
-      <w:r>
-        <w:t xml:space="preserve"> -e foo=bar -e foo1=bar1</w:t>
+        <w:t>you can add any needed environment variables to the docker run command with the command -e e.g -e foo=bar -e foo1=bar1</w:t>
       </w:r>
     </w:p>
     <w:p/>
@@ -1607,15 +903,7 @@
         <w:t>if you ran this job as it is</w:t>
       </w:r>
       <w:r>
-        <w:t xml:space="preserve"> and your </w:t>
-      </w:r>
-      <w:proofErr w:type="spellStart"/>
-      <w:r>
-        <w:t>docker</w:t>
-      </w:r>
-      <w:proofErr w:type="spellEnd"/>
-      <w:r>
-        <w:t xml:space="preserve"> image is valid it would run correctly the first time but fail on future runs. This is because you build an image and then run a container from it but never clean up after the build is finished so the next time the image tries to build it will conflict with the previous image.</w:t>
+        <w:t xml:space="preserve"> and your docker image is valid it would run correctly the first time but fail on future runs. This is because you build an image and then run a container from it but never clean up after the build is finished so the next time the image tries to build it will conflict with the previous image.</w:t>
       </w:r>
     </w:p>
     <w:p>
@@ -1663,43 +951,17 @@
           <w:lang w:eastAsia="en-GB"/>
         </w:rPr>
       </w:pPr>
-      <w:proofErr w:type="spellStart"/>
-      <w:r>
-        <w:rPr>
-          <w:rFonts w:ascii="Consolas" w:eastAsia="Times New Roman" w:hAnsi="Consolas" w:cs="Courier New"/>
-          <w:i/>
-          <w:iCs/>
-          <w:color w:val="334851"/>
-          <w:sz w:val="20"/>
-          <w:szCs w:val="20"/>
-          <w:lang w:eastAsia="en-GB"/>
-        </w:rPr>
-        <w:t>docker</w:t>
-      </w:r>
-      <w:proofErr w:type="spellEnd"/>
-      <w:r>
-        <w:rPr>
-          <w:rFonts w:ascii="Consolas" w:eastAsia="Times New Roman" w:hAnsi="Consolas" w:cs="Courier New"/>
-          <w:i/>
-          <w:iCs/>
-          <w:color w:val="334851"/>
-          <w:sz w:val="20"/>
-          <w:szCs w:val="20"/>
-          <w:lang w:eastAsia="en-GB"/>
-        </w:rPr>
-        <w:t xml:space="preserve"> </w:t>
-      </w:r>
-      <w:r>
-        <w:rPr>
-          <w:rFonts w:ascii="Consolas" w:eastAsia="Times New Roman" w:hAnsi="Consolas" w:cs="Courier New"/>
-          <w:i/>
-          <w:iCs/>
-          <w:color w:val="334851"/>
-          <w:sz w:val="20"/>
-          <w:szCs w:val="20"/>
-          <w:lang w:eastAsia="en-GB"/>
-        </w:rPr>
-        <w:t>stop &lt;your container name&gt;</w:t>
+      <w:r>
+        <w:rPr>
+          <w:rFonts w:ascii="Consolas" w:eastAsia="Times New Roman" w:hAnsi="Consolas" w:cs="Courier New"/>
+          <w:i/>
+          <w:iCs/>
+          <w:color w:val="334851"/>
+          <w:sz w:val="20"/>
+          <w:szCs w:val="20"/>
+          <w:lang w:eastAsia="en-GB"/>
+        </w:rPr>
+        <w:t>docker stop &lt;your container name&gt;</w:t>
       </w:r>
     </w:p>
     <w:p>
@@ -1742,69 +1004,17 @@
           <w:lang w:eastAsia="en-GB"/>
         </w:rPr>
       </w:pPr>
-      <w:proofErr w:type="spellStart"/>
-      <w:r>
-        <w:rPr>
-          <w:rFonts w:ascii="Consolas" w:eastAsia="Times New Roman" w:hAnsi="Consolas" w:cs="Courier New"/>
-          <w:i/>
-          <w:iCs/>
-          <w:color w:val="334851"/>
-          <w:sz w:val="20"/>
-          <w:szCs w:val="20"/>
-          <w:lang w:eastAsia="en-GB"/>
-        </w:rPr>
-        <w:t>docker</w:t>
-      </w:r>
-      <w:proofErr w:type="spellEnd"/>
-      <w:r>
-        <w:rPr>
-          <w:rFonts w:ascii="Consolas" w:eastAsia="Times New Roman" w:hAnsi="Consolas" w:cs="Courier New"/>
-          <w:i/>
-          <w:iCs/>
-          <w:color w:val="334851"/>
-          <w:sz w:val="20"/>
-          <w:szCs w:val="20"/>
-          <w:lang w:eastAsia="en-GB"/>
-        </w:rPr>
-        <w:t xml:space="preserve"> </w:t>
-      </w:r>
-      <w:proofErr w:type="spellStart"/>
-      <w:r>
-        <w:rPr>
-          <w:rFonts w:ascii="Consolas" w:eastAsia="Times New Roman" w:hAnsi="Consolas" w:cs="Courier New"/>
-          <w:i/>
-          <w:iCs/>
-          <w:color w:val="334851"/>
-          <w:sz w:val="20"/>
-          <w:szCs w:val="20"/>
-          <w:lang w:eastAsia="en-GB"/>
-        </w:rPr>
-        <w:t>rm</w:t>
-      </w:r>
-      <w:proofErr w:type="spellEnd"/>
-      <w:r>
-        <w:rPr>
-          <w:rFonts w:ascii="Consolas" w:eastAsia="Times New Roman" w:hAnsi="Consolas" w:cs="Courier New"/>
-          <w:i/>
-          <w:iCs/>
-          <w:color w:val="334851"/>
-          <w:sz w:val="20"/>
-          <w:szCs w:val="20"/>
-          <w:lang w:eastAsia="en-GB"/>
-        </w:rPr>
-        <w:t xml:space="preserve"> </w:t>
-      </w:r>
-      <w:r>
-        <w:rPr>
-          <w:rFonts w:ascii="Consolas" w:eastAsia="Times New Roman" w:hAnsi="Consolas" w:cs="Courier New"/>
-          <w:i/>
-          <w:iCs/>
-          <w:color w:val="334851"/>
-          <w:sz w:val="20"/>
-          <w:szCs w:val="20"/>
-          <w:lang w:eastAsia="en-GB"/>
-        </w:rPr>
-        <w:t>&lt;your container name&gt;</w:t>
+      <w:r>
+        <w:rPr>
+          <w:rFonts w:ascii="Consolas" w:eastAsia="Times New Roman" w:hAnsi="Consolas" w:cs="Courier New"/>
+          <w:i/>
+          <w:iCs/>
+          <w:color w:val="334851"/>
+          <w:sz w:val="20"/>
+          <w:szCs w:val="20"/>
+          <w:lang w:eastAsia="en-GB"/>
+        </w:rPr>
+        <w:t>docker rm &lt;your container name&gt;</w:t>
       </w:r>
     </w:p>
     <w:p>
@@ -1847,7 +1057,6 @@
           <w:lang w:eastAsia="en-GB"/>
         </w:rPr>
       </w:pPr>
-      <w:proofErr w:type="spellStart"/>
       <w:r>
         <w:rPr>
           <w:rFonts w:ascii="Consolas" w:eastAsia="Times New Roman" w:hAnsi="Consolas" w:cs="Courier New"/>
@@ -1859,82 +1068,7 @@
           <w:lang w:eastAsia="en-GB"/>
         </w:rPr>
         <w:lastRenderedPageBreak/>
-        <w:t>docker</w:t>
-      </w:r>
-      <w:proofErr w:type="spellEnd"/>
-      <w:r>
-        <w:rPr>
-          <w:rFonts w:ascii="Consolas" w:eastAsia="Times New Roman" w:hAnsi="Consolas" w:cs="Courier New"/>
-          <w:i/>
-          <w:iCs/>
-          <w:color w:val="334851"/>
-          <w:sz w:val="20"/>
-          <w:szCs w:val="20"/>
-          <w:lang w:eastAsia="en-GB"/>
-        </w:rPr>
-        <w:t xml:space="preserve"> </w:t>
-      </w:r>
-      <w:proofErr w:type="spellStart"/>
-      <w:r>
-        <w:rPr>
-          <w:rFonts w:ascii="Consolas" w:eastAsia="Times New Roman" w:hAnsi="Consolas" w:cs="Courier New"/>
-          <w:i/>
-          <w:iCs/>
-          <w:color w:val="334851"/>
-          <w:sz w:val="20"/>
-          <w:szCs w:val="20"/>
-          <w:lang w:eastAsia="en-GB"/>
-        </w:rPr>
-        <w:t>rmi</w:t>
-      </w:r>
-      <w:proofErr w:type="spellEnd"/>
-      <w:r>
-        <w:rPr>
-          <w:rFonts w:ascii="Consolas" w:eastAsia="Times New Roman" w:hAnsi="Consolas" w:cs="Courier New"/>
-          <w:i/>
-          <w:iCs/>
-          <w:color w:val="334851"/>
-          <w:sz w:val="20"/>
-          <w:szCs w:val="20"/>
-          <w:lang w:eastAsia="en-GB"/>
-        </w:rPr>
-        <w:t xml:space="preserve"> </w:t>
-      </w:r>
-      <w:r>
-        <w:rPr>
-          <w:rFonts w:ascii="Consolas" w:eastAsia="Times New Roman" w:hAnsi="Consolas" w:cs="Courier New"/>
-          <w:i/>
-          <w:iCs/>
-          <w:color w:val="334851"/>
-          <w:sz w:val="20"/>
-          <w:szCs w:val="20"/>
-          <w:lang w:eastAsia="en-GB"/>
-        </w:rPr>
-        <w:t xml:space="preserve">&lt;your </w:t>
-      </w:r>
-      <w:r>
-        <w:rPr>
-          <w:rFonts w:ascii="Consolas" w:eastAsia="Times New Roman" w:hAnsi="Consolas" w:cs="Courier New"/>
-          <w:i/>
-          <w:iCs/>
-          <w:color w:val="334851"/>
-          <w:sz w:val="20"/>
-          <w:szCs w:val="20"/>
-          <w:lang w:eastAsia="en-GB"/>
-        </w:rPr>
-        <w:t>image</w:t>
-      </w:r>
-      <w:r>
-        <w:rPr>
-          <w:rFonts w:ascii="Consolas" w:eastAsia="Times New Roman" w:hAnsi="Consolas" w:cs="Courier New"/>
-          <w:i/>
-          <w:iCs/>
-          <w:color w:val="334851"/>
-          <w:sz w:val="20"/>
-          <w:szCs w:val="20"/>
-          <w:lang w:eastAsia="en-GB"/>
-        </w:rPr>
-        <w:t xml:space="preserve"> name&gt;</w:t>
+        <w:t>docker rmi &lt;your image name&gt;</w:t>
       </w:r>
     </w:p>
     <w:p>
@@ -1942,15 +1076,7 @@
         <w:t xml:space="preserve">with these changes in place you should be able to build a working image as many times as you want as now after the build the </w:t>
       </w:r>
       <w:r>
-        <w:t xml:space="preserve">images and containers are removed. However you will still have some problems if a build fails part way through as then the </w:t>
-      </w:r>
-      <w:proofErr w:type="spellStart"/>
-      <w:r>
-        <w:t>cleanup</w:t>
-      </w:r>
-      <w:proofErr w:type="spellEnd"/>
-      <w:r>
-        <w:t xml:space="preserve"> steps would never be reached. This is where the post build script plugin comes in handy</w:t>
+        <w:t>images and containers are removed. However you will still have some problems if a build fails part way through as then the cleanup steps would never be reached. This is where the post build script plugin comes in handy</w:t>
       </w:r>
     </w:p>
     <w:p>
@@ -1960,15 +1086,7 @@
     </w:p>
     <w:p>
       <w:r>
-        <w:t xml:space="preserve">this will add a new box where you can select add a build step and then add a shell script and copy the </w:t>
-      </w:r>
-      <w:proofErr w:type="spellStart"/>
-      <w:r>
-        <w:t>cleanup</w:t>
-      </w:r>
-      <w:proofErr w:type="spellEnd"/>
-      <w:r>
-        <w:t xml:space="preserve"> code into this</w:t>
+        <w:t>this will add a new box where you can select add a build step and then add a shell script and copy the cleanup code into this</w:t>
       </w:r>
     </w:p>
     <w:p>
@@ -1982,16 +1100,7 @@
           <w:sz w:val="20"/>
           <w:szCs w:val="20"/>
         </w:rPr>
-        <w:t>Execute script only if build succeeds</w:t>
-      </w:r>
-      <w:r>
-        <w:rPr>
-          <w:rFonts w:ascii="Helvetica" w:hAnsi="Helvetica" w:cs="Helvetica"/>
-          <w:color w:val="333333"/>
-          <w:sz w:val="20"/>
-          <w:szCs w:val="20"/>
-        </w:rPr>
-        <w:t xml:space="preserve"> is not ticked and then your build should be ready to go</w:t>
+        <w:t>Execute script only if build succeeds is not ticked and then your build should be ready to go</w:t>
       </w:r>
     </w:p>
     <w:p>
@@ -2004,15 +1113,7 @@
     </w:p>
     <w:p>
       <w:r>
-        <w:t xml:space="preserve">Running unit tests based on the previous job is similar to running them in a development environment simply add a new shell script after building and running </w:t>
-      </w:r>
-      <w:proofErr w:type="spellStart"/>
-      <w:r>
-        <w:t>a</w:t>
-      </w:r>
-      <w:proofErr w:type="spellEnd"/>
-      <w:r>
-        <w:t xml:space="preserve"> image</w:t>
+        <w:t>Running unit tests based on the previous job is similar to running them in a development environment simply add a new shell script after building and running a image</w:t>
       </w:r>
       <w:r>
         <w:t xml:space="preserve"> that runs your unit tests, if they pass the build will succeed if they fail the build will fail.</w:t>
@@ -2025,13 +1126,8 @@
     </w:p>
     <w:p>
       <w:r>
-        <w:t xml:space="preserve">make </w:t>
-      </w:r>
-      <w:proofErr w:type="spellStart"/>
-      <w:r>
-        <w:t>unittest</w:t>
-      </w:r>
-      <w:proofErr w:type="spellEnd"/>
+        <w:t>make unittest</w:t>
+      </w:r>
     </w:p>
     <w:p>
       <w:r>
@@ -2039,75 +1135,80 @@
       </w:r>
     </w:p>
     <w:p>
-      <w:proofErr w:type="spellStart"/>
-      <w:r>
-        <w:t>docker</w:t>
-      </w:r>
-      <w:proofErr w:type="spellEnd"/>
-      <w:r>
-        <w:t xml:space="preserve"> exec </w:t>
+      <w:r>
+        <w:t xml:space="preserve">docker exec </w:t>
       </w:r>
       <w:r>
         <w:t xml:space="preserve">&lt;container name&gt; </w:t>
       </w:r>
       <w:r>
-        <w:t xml:space="preserve">make </w:t>
-      </w:r>
-      <w:proofErr w:type="spellStart"/>
-      <w:r>
-        <w:t>unittest</w:t>
-      </w:r>
-      <w:proofErr w:type="spellEnd"/>
-    </w:p>
-    <w:p>
-      <w:r>
-        <w:t>and doesn’t have to worry about what language</w:t>
+        <w:t>make unittest</w:t>
+      </w:r>
+    </w:p>
+    <w:p>
+      <w:r>
+        <w:t>and doesn’t have to worry about what language the program is coded in</w:t>
+      </w:r>
+    </w:p>
+    <w:p>
+      <w:pPr>
+        <w:pStyle w:val="Heading1"/>
+      </w:pPr>
+      <w:r>
+        <w:t>Pushing a Docker image to repository</w:t>
+      </w:r>
+    </w:p>
+    <w:p>
+      <w:pPr>
+        <w:pStyle w:val="Heading1"/>
+      </w:pPr>
+      <w:r>
+        <w:t>Deploying a image to a rancher server</w:t>
+      </w:r>
+    </w:p>
+    <w:p>
+      <w:pPr>
+        <w:pStyle w:val="Heading1"/>
+      </w:pPr>
+      <w:r>
+        <w:t>Running database migrations</w:t>
+      </w:r>
+    </w:p>
+    <w:p>
+      <w:pPr>
+        <w:pStyle w:val="Heading1"/>
+      </w:pPr>
+      <w:r>
+        <w:t>Running acceptance tests</w:t>
+      </w:r>
+    </w:p>
+    <w:p>
+      <w:r>
+        <w:t>If your running acceptance tests in a Docker container the process is nearly identical to building a Docker image so follow the same steps as you did then just using your tests repo</w:t>
+      </w:r>
+    </w:p>
+    <w:p>
+      <w:r>
+        <w:t>Once you have this set up we have a couple of changes to make to see the output of the tests and run them slightly more efficiently</w:t>
+      </w:r>
+    </w:p>
+    <w:p>
+      <w:r>
+        <w:t>First in the first shell script remove -d from the Docker run command. -d runs the container detached meaning we cannot see the output of anything running inside it which we would want to do in the acceptance tests. The reason we do not want this in our other containers is because the acceptance tests run the terminate closing the container while the other containers stay running leaving us stuck monitoring logs but unable to continue.</w:t>
+      </w:r>
+    </w:p>
+    <w:p>
+      <w:r>
+        <w:t>Next in the cleanup script remove the Docker stop line. The acceptance tests exits the container once they have run so we don’t need to do this step</w:t>
+      </w:r>
+    </w:p>
+    <w:p>
+      <w:r>
+        <w:lastRenderedPageBreak/>
+        <w:t>With these changes in place you should now be able to run your acceptance tests successfully</w:t>
       </w:r>
       <w:bookmarkStart w:id="0" w:name="_GoBack"/>
       <w:bookmarkEnd w:id="0"/>
-      <w:r>
-        <w:t xml:space="preserve"> the program is coded in</w:t>
-      </w:r>
-    </w:p>
-    <w:p>
-      <w:pPr>
-        <w:pStyle w:val="Heading1"/>
-      </w:pPr>
-      <w:r>
-        <w:t>Pushing a Docker image to repository</w:t>
-      </w:r>
-    </w:p>
-    <w:p>
-      <w:pPr>
-        <w:pStyle w:val="Heading1"/>
-      </w:pPr>
-      <w:r>
-        <w:t xml:space="preserve">Deploying </w:t>
-      </w:r>
-      <w:proofErr w:type="spellStart"/>
-      <w:r>
-        <w:t>a</w:t>
-      </w:r>
-      <w:proofErr w:type="spellEnd"/>
-      <w:r>
-        <w:t xml:space="preserve"> image to a rancher server</w:t>
-      </w:r>
-    </w:p>
-    <w:p>
-      <w:pPr>
-        <w:pStyle w:val="Heading1"/>
-      </w:pPr>
-      <w:r>
-        <w:t>Running database migrations</w:t>
-      </w:r>
-    </w:p>
-    <w:p>
-      <w:pPr>
-        <w:pStyle w:val="Heading1"/>
-      </w:pPr>
-      <w:r>
-        <w:t>Running acceptance tests</w:t>
-      </w:r>
     </w:p>
     <w:p>
       <w:pPr>

</xml_diff>